<commit_message>
RC1 to 1.0 preparations
</commit_message>
<xml_diff>
--- a/ServiceInteractions/local/service/catalogue/aggregated/trunk/docs/Arkitekturella beslut.docx
+++ b/ServiceInteractions/local/service/catalogue/aggregated/trunk/docs/Arkitekturella beslut.docx
@@ -154,7 +154,7 @@
           <w:sz w:val="36"/>
           <w:szCs w:val="36"/>
         </w:rPr>
-        <w:fldChar w:fldCharType="begin"/>
+        <w:t>0</w:t>
       </w:r>
       <w:r>
         <w:rPr>
@@ -162,23 +162,34 @@
           <w:sz w:val="36"/>
           <w:szCs w:val="36"/>
         </w:rPr>
-        <w:instrText xml:space="preserve"> DOCPROPERTY  Version_2  \* MERGEFORMAT </w:instrText>
-      </w:r>
-      <w:r>
+        <w:t xml:space="preserve"> </w:t>
+      </w:r>
+    </w:p>
+    <w:p>
+      <w:pPr>
+        <w:jc w:val="center"/>
+        <w:rPr>
+          <w:sz w:val="36"/>
+          <w:szCs w:val="36"/>
+        </w:rPr>
+      </w:pPr>
+    </w:p>
+    <w:p>
+      <w:pPr>
+        <w:jc w:val="center"/>
         <w:rPr>
           <w:color w:val="92D050"/>
           <w:sz w:val="36"/>
           <w:szCs w:val="36"/>
         </w:rPr>
-        <w:fldChar w:fldCharType="separate"/>
-      </w:r>
+      </w:pPr>
       <w:r>
         <w:rPr>
           <w:color w:val="92D050"/>
           <w:sz w:val="36"/>
           <w:szCs w:val="36"/>
         </w:rPr>
-        <w:t>2</w:t>
+        <w:fldChar w:fldCharType="begin"/>
       </w:r>
       <w:r>
         <w:rPr>
@@ -186,14 +197,7 @@
           <w:sz w:val="36"/>
           <w:szCs w:val="36"/>
         </w:rPr>
-        <w:fldChar w:fldCharType="end"/>
-      </w:r>
-      <w:r>
-        <w:rPr>
-          <w:sz w:val="36"/>
-          <w:szCs w:val="36"/>
-        </w:rPr>
-        <w:t>.</w:t>
+        <w:instrText xml:space="preserve"> DOCPROPERTY  Slutdatum  \* MERGEFORMAT </w:instrText>
       </w:r>
       <w:r>
         <w:rPr>
@@ -201,7 +205,7 @@
           <w:sz w:val="36"/>
           <w:szCs w:val="36"/>
         </w:rPr>
-        <w:fldChar w:fldCharType="begin"/>
+        <w:fldChar w:fldCharType="separate"/>
       </w:r>
       <w:r>
         <w:rPr>
@@ -209,82 +213,7 @@
           <w:sz w:val="36"/>
           <w:szCs w:val="36"/>
         </w:rPr>
-        <w:instrText xml:space="preserve"> DOCPROPERTY  Version_3  \* MERGEFORMAT </w:instrText>
-      </w:r>
-      <w:r>
-        <w:rPr>
-          <w:color w:val="92D050"/>
-          <w:sz w:val="36"/>
-          <w:szCs w:val="36"/>
-        </w:rPr>
-        <w:fldChar w:fldCharType="separate"/>
-      </w:r>
-      <w:r>
-        <w:rPr>
-          <w:color w:val="92D050"/>
-          <w:sz w:val="36"/>
-          <w:szCs w:val="36"/>
-        </w:rPr>
-        <w:t>3</w:t>
-      </w:r>
-      <w:r>
-        <w:rPr>
-          <w:color w:val="92D050"/>
-          <w:sz w:val="36"/>
-          <w:szCs w:val="36"/>
-        </w:rPr>
-        <w:fldChar w:fldCharType="end"/>
-      </w:r>
-    </w:p>
-    <w:p>
-      <w:pPr>
-        <w:jc w:val="center"/>
-        <w:rPr>
-          <w:sz w:val="36"/>
-          <w:szCs w:val="36"/>
-        </w:rPr>
-      </w:pPr>
-    </w:p>
-    <w:p>
-      <w:pPr>
-        <w:jc w:val="center"/>
-        <w:rPr>
-          <w:color w:val="92D050"/>
-          <w:sz w:val="36"/>
-          <w:szCs w:val="36"/>
-        </w:rPr>
-      </w:pPr>
-      <w:r>
-        <w:rPr>
-          <w:color w:val="92D050"/>
-          <w:sz w:val="36"/>
-          <w:szCs w:val="36"/>
-        </w:rPr>
-        <w:fldChar w:fldCharType="begin"/>
-      </w:r>
-      <w:r>
-        <w:rPr>
-          <w:color w:val="92D050"/>
-          <w:sz w:val="36"/>
-          <w:szCs w:val="36"/>
-        </w:rPr>
-        <w:instrText xml:space="preserve"> DOCPROPERTY  Slutdatum  \* MERGEFORMAT </w:instrText>
-      </w:r>
-      <w:r>
-        <w:rPr>
-          <w:color w:val="92D050"/>
-          <w:sz w:val="36"/>
-          <w:szCs w:val="36"/>
-        </w:rPr>
-        <w:fldChar w:fldCharType="separate"/>
-      </w:r>
-      <w:r>
-        <w:rPr>
-          <w:color w:val="92D050"/>
-          <w:sz w:val="36"/>
-          <w:szCs w:val="36"/>
-        </w:rPr>
-        <w:t>2013-08-22</w:t>
+        <w:t>2014-02-19</w:t>
       </w:r>
       <w:r>
         <w:rPr>
@@ -366,7 +295,7 @@
     <w:p/>
     <w:p>
       <w:pPr>
-        <w:pStyle w:val="Innehll1"/>
+        <w:pStyle w:val="TOC1"/>
         <w:tabs>
           <w:tab w:val="left" w:pos="436"/>
         </w:tabs>
@@ -422,7 +351,7 @@
     </w:p>
     <w:p>
       <w:pPr>
-        <w:pStyle w:val="Innehll2"/>
+        <w:pStyle w:val="TOC2"/>
         <w:tabs>
           <w:tab w:val="left" w:pos="720"/>
           <w:tab w:val="right" w:leader="dot" w:pos="8664"/>
@@ -501,7 +430,7 @@
     </w:p>
     <w:p>
       <w:pPr>
-        <w:pStyle w:val="Innehll2"/>
+        <w:pStyle w:val="TOC2"/>
         <w:tabs>
           <w:tab w:val="left" w:pos="745"/>
           <w:tab w:val="right" w:leader="dot" w:pos="8664"/>
@@ -580,7 +509,7 @@
     </w:p>
     <w:p>
       <w:pPr>
-        <w:pStyle w:val="Innehll1"/>
+        <w:pStyle w:val="TOC1"/>
         <w:tabs>
           <w:tab w:val="left" w:pos="472"/>
         </w:tabs>
@@ -627,7 +556,7 @@
     </w:p>
     <w:p>
       <w:pPr>
-        <w:pStyle w:val="Innehll2"/>
+        <w:pStyle w:val="TOC2"/>
         <w:tabs>
           <w:tab w:val="left" w:pos="745"/>
           <w:tab w:val="right" w:leader="dot" w:pos="8664"/>
@@ -713,7 +642,7 @@
     </w:p>
     <w:p>
       <w:pPr>
-        <w:pStyle w:val="Innehll2"/>
+        <w:pStyle w:val="TOC2"/>
         <w:tabs>
           <w:tab w:val="left" w:pos="771"/>
           <w:tab w:val="right" w:leader="dot" w:pos="8664"/>
@@ -996,19 +925,19 @@
               <w:jc w:val="center"/>
             </w:pPr>
             <w:r>
-              <w:t>2013</w:t>
+              <w:t>2014</w:t>
             </w:r>
             <w:r>
               <w:t>-</w:t>
             </w:r>
             <w:r>
-              <w:t>11</w:t>
+              <w:t>02</w:t>
             </w:r>
             <w:r>
               <w:t>-</w:t>
             </w:r>
             <w:r>
-              <w:t>21</w:t>
+              <w:t>19</w:t>
             </w:r>
           </w:p>
         </w:tc>
@@ -1027,8 +956,6 @@
             <w:r>
               <w:t>. Inget att rapportera.</w:t>
             </w:r>
-            <w:bookmarkStart w:id="1" w:name="_GoBack"/>
-            <w:bookmarkEnd w:id="1"/>
           </w:p>
         </w:tc>
         <w:tc>
@@ -1041,13 +968,7 @@
               <w:ind w:right="0"/>
             </w:pPr>
             <w:r>
-              <w:t>Johan Eltes</w:t>
-            </w:r>
-            <w:r>
-              <w:t xml:space="preserve">, </w:t>
-            </w:r>
-            <w:r>
-              <w:t>Cynergia AB</w:t>
+              <w:t>Khaled Daham, Callista Enterprise AB</w:t>
             </w:r>
           </w:p>
         </w:tc>
@@ -1072,7 +993,7 @@
           <w:sz w:val="36"/>
         </w:rPr>
       </w:pPr>
-      <w:bookmarkStart w:id="2" w:name="_Toc185913451"/>
+      <w:bookmarkStart w:id="1" w:name="_Toc185913451"/>
     </w:p>
     <w:p>
       <w:pPr>
@@ -1286,7 +1207,7 @@
     <w:p>
       <w:pPr>
         <w:rPr>
-          <w:rStyle w:val="BrdtextChar"/>
+          <w:rStyle w:val="BodyTextChar"/>
           <w:rFonts w:eastAsia="Calibri"/>
           <w:szCs w:val="20"/>
         </w:rPr>
@@ -1308,16 +1229,16 @@
     </w:p>
     <w:p>
       <w:pPr>
-        <w:pStyle w:val="Rubrik1"/>
+        <w:pStyle w:val="Heading1"/>
         <w:ind w:left="720"/>
       </w:pPr>
-      <w:bookmarkStart w:id="3" w:name="_Toc230936749"/>
+      <w:bookmarkStart w:id="2" w:name="_Toc230936749"/>
       <w:r>
         <w:lastRenderedPageBreak/>
         <w:t>Inledning</w:t>
       </w:r>
+      <w:bookmarkEnd w:id="1"/>
       <w:bookmarkEnd w:id="2"/>
-      <w:bookmarkEnd w:id="3"/>
     </w:p>
     <w:p>
       <w:r>
@@ -1326,7 +1247,7 @@
     </w:p>
     <w:p>
       <w:pPr>
-        <w:pStyle w:val="Brdtext"/>
+        <w:pStyle w:val="BodyText"/>
         <w:rPr>
           <w:lang w:val="sv-SE"/>
         </w:rPr>
@@ -1347,21 +1268,21 @@
     </w:p>
     <w:p>
       <w:pPr>
-        <w:pStyle w:val="Rubrik2"/>
-      </w:pPr>
-      <w:bookmarkStart w:id="4" w:name="_Toc264866304"/>
-      <w:bookmarkStart w:id="5" w:name="_Toc185913452"/>
-      <w:bookmarkStart w:id="6" w:name="_Toc230936750"/>
+        <w:pStyle w:val="Heading2"/>
+      </w:pPr>
+      <w:bookmarkStart w:id="3" w:name="_Toc264866304"/>
+      <w:bookmarkStart w:id="4" w:name="_Toc185913452"/>
+      <w:bookmarkStart w:id="5" w:name="_Toc230936750"/>
       <w:r>
         <w:t>Syfte</w:t>
       </w:r>
+      <w:bookmarkEnd w:id="3"/>
       <w:bookmarkEnd w:id="4"/>
       <w:bookmarkEnd w:id="5"/>
-      <w:bookmarkEnd w:id="6"/>
     </w:p>
     <w:p>
       <w:pPr>
-        <w:pStyle w:val="Brdtext"/>
+        <w:pStyle w:val="BodyText"/>
         <w:rPr>
           <w:lang w:val="sv-SE"/>
         </w:rPr>
@@ -1375,7 +1296,7 @@
     </w:p>
     <w:p>
       <w:pPr>
-        <w:pStyle w:val="Brdtext"/>
+        <w:pStyle w:val="BodyText"/>
         <w:keepLines/>
         <w:widowControl w:val="0"/>
         <w:numPr>
@@ -1397,7 +1318,7 @@
     </w:p>
     <w:p>
       <w:pPr>
-        <w:pStyle w:val="Brdtext"/>
+        <w:pStyle w:val="BodyText"/>
         <w:keepLines/>
         <w:widowControl w:val="0"/>
         <w:numPr>
@@ -1419,7 +1340,7 @@
     </w:p>
     <w:p>
       <w:pPr>
-        <w:pStyle w:val="Brdtext"/>
+        <w:pStyle w:val="BodyText"/>
         <w:keepLines/>
         <w:widowControl w:val="0"/>
         <w:numPr>
@@ -1441,7 +1362,7 @@
     </w:p>
     <w:p>
       <w:pPr>
-        <w:pStyle w:val="Brdtext"/>
+        <w:pStyle w:val="BodyText"/>
         <w:keepLines/>
         <w:widowControl w:val="0"/>
         <w:numPr>
@@ -1469,17 +1390,17 @@
     </w:p>
     <w:p>
       <w:pPr>
-        <w:pStyle w:val="Rubrik2"/>
-      </w:pPr>
-      <w:bookmarkStart w:id="7" w:name="_Toc230936751"/>
+        <w:pStyle w:val="Heading2"/>
+      </w:pPr>
+      <w:bookmarkStart w:id="6" w:name="_Toc230936751"/>
       <w:r>
         <w:t>Begrepp</w:t>
       </w:r>
-      <w:bookmarkEnd w:id="7"/>
+      <w:bookmarkEnd w:id="6"/>
     </w:p>
     <w:p>
       <w:pPr>
-        <w:pStyle w:val="Brdtext"/>
+        <w:pStyle w:val="BodyText"/>
         <w:rPr>
           <w:lang w:val="sv-SE"/>
         </w:rPr>
@@ -1493,7 +1414,7 @@
     </w:p>
     <w:p>
       <w:pPr>
-        <w:pStyle w:val="Brdtext"/>
+        <w:pStyle w:val="BodyText"/>
         <w:rPr>
           <w:lang w:val="sv-SE"/>
         </w:rPr>
@@ -1529,7 +1450,7 @@
           </w:tcPr>
           <w:p>
             <w:pPr>
-              <w:pStyle w:val="Brdtext"/>
+              <w:pStyle w:val="BodyText"/>
               <w:snapToGrid w:val="0"/>
               <w:rPr>
                 <w:b/>
@@ -1551,7 +1472,7 @@
           </w:tcPr>
           <w:p>
             <w:pPr>
-              <w:pStyle w:val="Brdtext"/>
+              <w:pStyle w:val="BodyText"/>
               <w:snapToGrid w:val="0"/>
               <w:rPr>
                 <w:b/>
@@ -1575,7 +1496,7 @@
           </w:tcPr>
           <w:p>
             <w:pPr>
-              <w:pStyle w:val="Brdtext"/>
+              <w:pStyle w:val="BodyText"/>
               <w:snapToGrid w:val="0"/>
               <w:rPr>
                 <w:b/>
@@ -1604,7 +1525,7 @@
           </w:tcPr>
           <w:p>
             <w:pPr>
-              <w:pStyle w:val="Brdtext"/>
+              <w:pStyle w:val="BodyText"/>
               <w:snapToGrid w:val="0"/>
               <w:rPr>
                 <w:lang w:val="sv-SE"/>
@@ -1618,7 +1539,7 @@
           </w:tcPr>
           <w:p>
             <w:pPr>
-              <w:pStyle w:val="Brdtext"/>
+              <w:pStyle w:val="BodyText"/>
               <w:snapToGrid w:val="0"/>
               <w:rPr>
                 <w:b/>
@@ -1634,7 +1555,7 @@
           </w:tcPr>
           <w:p>
             <w:pPr>
-              <w:pStyle w:val="Brdtext"/>
+              <w:pStyle w:val="BodyText"/>
               <w:snapToGrid w:val="0"/>
               <w:rPr>
                 <w:lang w:val="sv-SE"/>
@@ -1653,7 +1574,7 @@
           </w:tcPr>
           <w:p>
             <w:pPr>
-              <w:pStyle w:val="Brdtext"/>
+              <w:pStyle w:val="BodyText"/>
               <w:snapToGrid w:val="0"/>
               <w:rPr>
                 <w:lang w:val="sv-SE"/>
@@ -1667,7 +1588,7 @@
           </w:tcPr>
           <w:p>
             <w:pPr>
-              <w:pStyle w:val="Brdtext"/>
+              <w:pStyle w:val="BodyText"/>
               <w:snapToGrid w:val="0"/>
               <w:rPr>
                 <w:b/>
@@ -1683,7 +1604,7 @@
           </w:tcPr>
           <w:p>
             <w:pPr>
-              <w:pStyle w:val="Brdtext"/>
+              <w:pStyle w:val="BodyText"/>
               <w:snapToGrid w:val="0"/>
               <w:rPr>
                 <w:b/>
@@ -1704,7 +1625,7 @@
           </w:tcPr>
           <w:p>
             <w:pPr>
-              <w:pStyle w:val="Brdtext"/>
+              <w:pStyle w:val="BodyText"/>
               <w:snapToGrid w:val="0"/>
               <w:rPr>
                 <w:lang w:val="sv-SE"/>
@@ -1718,7 +1639,7 @@
           </w:tcPr>
           <w:p>
             <w:pPr>
-              <w:pStyle w:val="Brdtext"/>
+              <w:pStyle w:val="BodyText"/>
               <w:snapToGrid w:val="0"/>
               <w:rPr>
                 <w:b/>
@@ -1734,7 +1655,7 @@
           </w:tcPr>
           <w:p>
             <w:pPr>
-              <w:pStyle w:val="Brdtext"/>
+              <w:pStyle w:val="BodyText"/>
               <w:snapToGrid w:val="0"/>
               <w:rPr>
                 <w:b/>
@@ -1755,7 +1676,7 @@
           </w:tcPr>
           <w:p>
             <w:pPr>
-              <w:pStyle w:val="Brdtext"/>
+              <w:pStyle w:val="BodyText"/>
               <w:snapToGrid w:val="0"/>
               <w:rPr>
                 <w:lang w:val="sv-SE"/>
@@ -1769,7 +1690,7 @@
           </w:tcPr>
           <w:p>
             <w:pPr>
-              <w:pStyle w:val="Brdtext"/>
+              <w:pStyle w:val="BodyText"/>
               <w:snapToGrid w:val="0"/>
               <w:rPr>
                 <w:b/>
@@ -1785,7 +1706,7 @@
           </w:tcPr>
           <w:p>
             <w:pPr>
-              <w:pStyle w:val="Brdtext"/>
+              <w:pStyle w:val="BodyText"/>
               <w:snapToGrid w:val="0"/>
               <w:rPr>
                 <w:b/>
@@ -1806,7 +1727,7 @@
           </w:tcPr>
           <w:p>
             <w:pPr>
-              <w:pStyle w:val="Brdtext"/>
+              <w:pStyle w:val="BodyText"/>
               <w:snapToGrid w:val="0"/>
               <w:rPr>
                 <w:lang w:val="sv-SE"/>
@@ -1820,7 +1741,7 @@
           </w:tcPr>
           <w:p>
             <w:pPr>
-              <w:pStyle w:val="Brdtext"/>
+              <w:pStyle w:val="BodyText"/>
               <w:snapToGrid w:val="0"/>
               <w:rPr>
                 <w:b/>
@@ -1836,7 +1757,7 @@
           </w:tcPr>
           <w:p>
             <w:pPr>
-              <w:pStyle w:val="Brdtext"/>
+              <w:pStyle w:val="BodyText"/>
               <w:snapToGrid w:val="0"/>
               <w:rPr>
                 <w:b/>
@@ -1850,7 +1771,7 @@
     </w:tbl>
     <w:p>
       <w:pPr>
-        <w:pStyle w:val="Brdtext"/>
+        <w:pStyle w:val="BodyText"/>
         <w:rPr>
           <w:lang w:val="sv-SE"/>
         </w:rPr>
@@ -1871,977 +1792,39 @@
     </w:p>
     <w:p>
       <w:pPr>
-        <w:pStyle w:val="Rubrik1"/>
+        <w:pStyle w:val="Heading1"/>
         <w:ind w:left="720"/>
       </w:pPr>
-      <w:bookmarkStart w:id="8" w:name="_Toc264866307"/>
-      <w:bookmarkStart w:id="9" w:name="_Toc185913455"/>
-      <w:bookmarkStart w:id="10" w:name="_Toc230936752"/>
+      <w:bookmarkStart w:id="7" w:name="_Toc264866307"/>
+      <w:bookmarkStart w:id="8" w:name="_Toc185913455"/>
+      <w:bookmarkStart w:id="9" w:name="_Toc230936752"/>
       <w:r>
         <w:lastRenderedPageBreak/>
         <w:t>Arkitekturella beslut</w:t>
       </w:r>
+      <w:bookmarkEnd w:id="7"/>
       <w:bookmarkEnd w:id="8"/>
       <w:bookmarkEnd w:id="9"/>
-      <w:bookmarkEnd w:id="10"/>
     </w:p>
     <w:p>
       <w:pPr>
-        <w:pStyle w:val="Rubrik2"/>
-      </w:pPr>
-      <w:bookmarkStart w:id="11" w:name="_Toc230936753"/>
-      <w:bookmarkStart w:id="12" w:name="_Toc185913456"/>
+        <w:pStyle w:val="Heading2"/>
+      </w:pPr>
+      <w:bookmarkStart w:id="10" w:name="_Toc230936753"/>
+      <w:bookmarkStart w:id="11" w:name="_Toc185913456"/>
       <w:r>
         <w:t>AB</w:t>
       </w:r>
       <w:r>
         <w:t xml:space="preserve">: </w:t>
       </w:r>
-      <w:r>
-        <w:rPr>
-          <w:highlight w:val="yellow"/>
-        </w:rPr>
-        <w:t>Rubrik på område för beslut</w:t>
-      </w:r>
+      <w:bookmarkStart w:id="12" w:name="_Toc185913457"/>
+      <w:bookmarkStart w:id="13" w:name="_GoBack"/>
+      <w:bookmarkEnd w:id="10"/>
       <w:bookmarkEnd w:id="11"/>
-      <w:r>
-        <w:rPr>
-          <w:highlight w:val="yellow"/>
-        </w:rPr>
-        <w:t xml:space="preserve"> </w:t>
-      </w:r>
-      <w:bookmarkEnd w:id="12"/>
+      <w:bookmarkEnd w:id="13"/>
     </w:p>
-    <w:tbl>
-      <w:tblPr>
-        <w:tblW w:w="9316" w:type="dxa"/>
-        <w:tblInd w:w="108" w:type="dxa"/>
-        <w:tblLayout w:type="fixed"/>
-        <w:tblLook w:val="0000" w:firstRow="0" w:lastRow="0" w:firstColumn="0" w:lastColumn="0" w:noHBand="0" w:noVBand="0"/>
-      </w:tblPr>
-      <w:tblGrid>
-        <w:gridCol w:w="2388"/>
-        <w:gridCol w:w="395"/>
-        <w:gridCol w:w="6533"/>
-      </w:tblGrid>
-      <w:tr>
-        <w:tc>
-          <w:tcPr>
-            <w:tcW w:w="2388" w:type="dxa"/>
-            <w:tcBorders>
-              <w:top w:val="single" w:sz="4" w:space="0" w:color="000000"/>
-              <w:left w:val="single" w:sz="4" w:space="0" w:color="000000"/>
-              <w:bottom w:val="single" w:sz="4" w:space="0" w:color="000000"/>
-            </w:tcBorders>
-          </w:tcPr>
-          <w:p>
-            <w:pPr>
-              <w:pStyle w:val="TableHeader"/>
-              <w:snapToGrid w:val="0"/>
-              <w:jc w:val="left"/>
-              <w:rPr>
-                <w:lang w:val="sv-SE"/>
-              </w:rPr>
-            </w:pPr>
-            <w:r>
-              <w:rPr>
-                <w:lang w:val="sv-SE"/>
-              </w:rPr>
-              <w:t>ID</w:t>
-            </w:r>
-          </w:p>
-        </w:tc>
-        <w:tc>
-          <w:tcPr>
-            <w:tcW w:w="6928" w:type="dxa"/>
-            <w:gridSpan w:val="2"/>
-            <w:tcBorders>
-              <w:top w:val="single" w:sz="4" w:space="0" w:color="000000"/>
-              <w:left w:val="single" w:sz="4" w:space="0" w:color="000000"/>
-              <w:bottom w:val="single" w:sz="4" w:space="0" w:color="000000"/>
-              <w:right w:val="single" w:sz="4" w:space="0" w:color="000000"/>
-            </w:tcBorders>
-          </w:tcPr>
-          <w:p>
-            <w:pPr>
-              <w:pStyle w:val="TableText"/>
-              <w:snapToGrid w:val="0"/>
-              <w:rPr>
-                <w:lang w:val="sv-SE"/>
-              </w:rPr>
-            </w:pPr>
-            <w:r>
-              <w:rPr>
-                <w:lang w:val="sv-SE"/>
-              </w:rPr>
-              <w:t>AB-2.1</w:t>
-            </w:r>
-          </w:p>
-        </w:tc>
-      </w:tr>
-      <w:tr>
-        <w:trPr>
-          <w:cantSplit/>
-        </w:trPr>
-        <w:tc>
-          <w:tcPr>
-            <w:tcW w:w="2388" w:type="dxa"/>
-            <w:tcBorders>
-              <w:top w:val="single" w:sz="4" w:space="0" w:color="000000"/>
-              <w:left w:val="single" w:sz="4" w:space="0" w:color="000000"/>
-              <w:bottom w:val="single" w:sz="4" w:space="0" w:color="000000"/>
-            </w:tcBorders>
-          </w:tcPr>
-          <w:p>
-            <w:pPr>
-              <w:pStyle w:val="TableHeader"/>
-              <w:snapToGrid w:val="0"/>
-              <w:jc w:val="left"/>
-              <w:rPr>
-                <w:lang w:val="sv-SE"/>
-              </w:rPr>
-            </w:pPr>
-            <w:r>
-              <w:rPr>
-                <w:lang w:val="sv-SE"/>
-              </w:rPr>
-              <w:t>Problembeskrivning</w:t>
-            </w:r>
-          </w:p>
-        </w:tc>
-        <w:tc>
-          <w:tcPr>
-            <w:tcW w:w="6928" w:type="dxa"/>
-            <w:gridSpan w:val="2"/>
-            <w:tcBorders>
-              <w:top w:val="single" w:sz="4" w:space="0" w:color="000000"/>
-              <w:left w:val="single" w:sz="4" w:space="0" w:color="000000"/>
-              <w:bottom w:val="single" w:sz="4" w:space="0" w:color="000000"/>
-              <w:right w:val="single" w:sz="4" w:space="0" w:color="000000"/>
-            </w:tcBorders>
-          </w:tcPr>
-          <w:p>
-            <w:pPr>
-              <w:pStyle w:val="PontusSvar"/>
-              <w:tabs>
-                <w:tab w:val="clear" w:pos="643"/>
-              </w:tabs>
-              <w:snapToGrid w:val="0"/>
-              <w:ind w:left="0" w:firstLine="0"/>
-              <w:rPr>
-                <w:color w:val="4F81BD" w:themeColor="accent1"/>
-              </w:rPr>
-            </w:pPr>
-            <w:r>
-              <w:rPr>
-                <w:color w:val="4F81BD" w:themeColor="accent1"/>
-                <w:sz w:val="22"/>
-              </w:rPr>
-              <w:t>Beskriv problemet</w:t>
-            </w:r>
-          </w:p>
-        </w:tc>
-      </w:tr>
-      <w:tr>
-        <w:trPr>
-          <w:cantSplit/>
-        </w:trPr>
-        <w:tc>
-          <w:tcPr>
-            <w:tcW w:w="2388" w:type="dxa"/>
-            <w:tcBorders>
-              <w:top w:val="single" w:sz="4" w:space="0" w:color="000000"/>
-              <w:left w:val="single" w:sz="4" w:space="0" w:color="000000"/>
-              <w:bottom w:val="single" w:sz="4" w:space="0" w:color="000000"/>
-            </w:tcBorders>
-          </w:tcPr>
-          <w:p>
-            <w:pPr>
-              <w:pStyle w:val="TableHeader"/>
-              <w:snapToGrid w:val="0"/>
-              <w:jc w:val="left"/>
-              <w:rPr>
-                <w:lang w:val="sv-SE"/>
-              </w:rPr>
-            </w:pPr>
-            <w:r>
-              <w:rPr>
-                <w:lang w:val="sv-SE"/>
-              </w:rPr>
-              <w:t>Antaganden</w:t>
-            </w:r>
-          </w:p>
-        </w:tc>
-        <w:tc>
-          <w:tcPr>
-            <w:tcW w:w="6928" w:type="dxa"/>
-            <w:gridSpan w:val="2"/>
-            <w:tcBorders>
-              <w:top w:val="single" w:sz="4" w:space="0" w:color="000000"/>
-              <w:left w:val="single" w:sz="4" w:space="0" w:color="000000"/>
-              <w:bottom w:val="single" w:sz="4" w:space="0" w:color="000000"/>
-              <w:right w:val="single" w:sz="4" w:space="0" w:color="000000"/>
-            </w:tcBorders>
-          </w:tcPr>
-          <w:p>
-            <w:pPr>
-              <w:pStyle w:val="PontusSvar"/>
-              <w:tabs>
-                <w:tab w:val="clear" w:pos="643"/>
-              </w:tabs>
-              <w:snapToGrid w:val="0"/>
-              <w:ind w:left="0" w:firstLine="0"/>
-              <w:rPr>
-                <w:color w:val="4F81BD" w:themeColor="accent1"/>
-              </w:rPr>
-            </w:pPr>
-            <w:r>
-              <w:rPr>
-                <w:color w:val="4F81BD" w:themeColor="accent1"/>
-                <w:sz w:val="22"/>
-              </w:rPr>
-              <w:t>Beskriv antaganden</w:t>
-            </w:r>
-          </w:p>
-        </w:tc>
-      </w:tr>
-      <w:tr>
-        <w:trPr>
-          <w:cantSplit/>
-        </w:trPr>
-        <w:tc>
-          <w:tcPr>
-            <w:tcW w:w="2388" w:type="dxa"/>
-            <w:tcBorders>
-              <w:top w:val="single" w:sz="4" w:space="0" w:color="000000"/>
-              <w:left w:val="single" w:sz="4" w:space="0" w:color="000000"/>
-              <w:bottom w:val="single" w:sz="4" w:space="0" w:color="000000"/>
-            </w:tcBorders>
-          </w:tcPr>
-          <w:p>
-            <w:pPr>
-              <w:pStyle w:val="TableHeader"/>
-              <w:snapToGrid w:val="0"/>
-              <w:jc w:val="left"/>
-              <w:rPr>
-                <w:lang w:val="sv-SE"/>
-              </w:rPr>
-            </w:pPr>
-            <w:r>
-              <w:rPr>
-                <w:lang w:val="sv-SE"/>
-              </w:rPr>
-              <w:t xml:space="preserve">Motivation </w:t>
-            </w:r>
-          </w:p>
-          <w:p>
-            <w:pPr>
-              <w:pStyle w:val="TableHeader"/>
-              <w:jc w:val="left"/>
-              <w:rPr>
-                <w:b w:val="0"/>
-                <w:bCs w:val="0"/>
-                <w:sz w:val="16"/>
-                <w:szCs w:val="16"/>
-                <w:lang w:val="sv-SE"/>
-              </w:rPr>
-            </w:pPr>
-            <w:r>
-              <w:rPr>
-                <w:b w:val="0"/>
-                <w:bCs w:val="0"/>
-                <w:sz w:val="16"/>
-                <w:szCs w:val="16"/>
-                <w:lang w:val="sv-SE"/>
-              </w:rPr>
-              <w:t>(varför detta beslut är viktigt)</w:t>
-            </w:r>
-          </w:p>
-        </w:tc>
-        <w:tc>
-          <w:tcPr>
-            <w:tcW w:w="6928" w:type="dxa"/>
-            <w:gridSpan w:val="2"/>
-            <w:tcBorders>
-              <w:top w:val="single" w:sz="4" w:space="0" w:color="000000"/>
-              <w:left w:val="single" w:sz="4" w:space="0" w:color="000000"/>
-              <w:bottom w:val="single" w:sz="4" w:space="0" w:color="000000"/>
-              <w:right w:val="single" w:sz="4" w:space="0" w:color="000000"/>
-            </w:tcBorders>
-          </w:tcPr>
-          <w:p>
-            <w:pPr>
-              <w:pStyle w:val="PontusSvar"/>
-              <w:tabs>
-                <w:tab w:val="clear" w:pos="643"/>
-              </w:tabs>
-              <w:snapToGrid w:val="0"/>
-              <w:ind w:left="0" w:firstLine="0"/>
-              <w:rPr>
-                <w:color w:val="4F81BD" w:themeColor="accent1"/>
-              </w:rPr>
-            </w:pPr>
-            <w:r>
-              <w:rPr>
-                <w:color w:val="4F81BD" w:themeColor="accent1"/>
-                <w:sz w:val="22"/>
-              </w:rPr>
-              <w:t>Motivera varför beslutet är viktigt</w:t>
-            </w:r>
-          </w:p>
-        </w:tc>
-      </w:tr>
-      <w:tr>
-        <w:trPr>
-          <w:cantSplit/>
-          <w:trHeight w:val="75"/>
-        </w:trPr>
-        <w:tc>
-          <w:tcPr>
-            <w:tcW w:w="2388" w:type="dxa"/>
-            <w:vMerge w:val="restart"/>
-            <w:tcBorders>
-              <w:top w:val="single" w:sz="4" w:space="0" w:color="000000"/>
-              <w:left w:val="single" w:sz="4" w:space="0" w:color="000000"/>
-              <w:bottom w:val="single" w:sz="4" w:space="0" w:color="000000"/>
-            </w:tcBorders>
-          </w:tcPr>
-          <w:p>
-            <w:pPr>
-              <w:pStyle w:val="TableHeader"/>
-              <w:snapToGrid w:val="0"/>
-              <w:jc w:val="left"/>
-              <w:rPr>
-                <w:lang w:val="sv-SE"/>
-              </w:rPr>
-            </w:pPr>
-            <w:r>
-              <w:rPr>
-                <w:lang w:val="sv-SE"/>
-              </w:rPr>
-              <w:t>Alternativ</w:t>
-            </w:r>
-          </w:p>
-        </w:tc>
-        <w:tc>
-          <w:tcPr>
-            <w:tcW w:w="395" w:type="dxa"/>
-            <w:tcBorders>
-              <w:top w:val="single" w:sz="4" w:space="0" w:color="000000"/>
-              <w:left w:val="single" w:sz="4" w:space="0" w:color="000000"/>
-              <w:bottom w:val="single" w:sz="4" w:space="0" w:color="000000"/>
-            </w:tcBorders>
-          </w:tcPr>
-          <w:p>
-            <w:pPr>
-              <w:pStyle w:val="TableText"/>
-              <w:snapToGrid w:val="0"/>
-              <w:rPr>
-                <w:lang w:val="sv-SE"/>
-              </w:rPr>
-            </w:pPr>
-            <w:r>
-              <w:rPr>
-                <w:lang w:val="sv-SE"/>
-              </w:rPr>
-              <w:t>1</w:t>
-            </w:r>
-          </w:p>
-        </w:tc>
-        <w:tc>
-          <w:tcPr>
-            <w:tcW w:w="6533" w:type="dxa"/>
-            <w:tcBorders>
-              <w:top w:val="single" w:sz="4" w:space="0" w:color="000000"/>
-              <w:left w:val="single" w:sz="4" w:space="0" w:color="000000"/>
-              <w:bottom w:val="single" w:sz="4" w:space="0" w:color="000000"/>
-              <w:right w:val="single" w:sz="4" w:space="0" w:color="000000"/>
-            </w:tcBorders>
-          </w:tcPr>
-          <w:p>
-            <w:pPr>
-              <w:pStyle w:val="TableText"/>
-              <w:snapToGrid w:val="0"/>
-              <w:ind w:left="0"/>
-              <w:rPr>
-                <w:b/>
-                <w:bCs/>
-                <w:smallCaps/>
-                <w:lang w:val="sv-SE"/>
-              </w:rPr>
-            </w:pPr>
-            <w:r>
-              <w:rPr>
-                <w:b/>
-                <w:bCs/>
-                <w:smallCaps/>
-                <w:highlight w:val="yellow"/>
-                <w:lang w:val="sv-SE"/>
-              </w:rPr>
-              <w:t>Rubrik för alternativet</w:t>
-            </w:r>
-          </w:p>
-          <w:p>
-            <w:pPr>
-              <w:pStyle w:val="TableText"/>
-              <w:ind w:left="0"/>
-              <w:rPr>
-                <w:color w:val="4F81BD" w:themeColor="accent1"/>
-                <w:sz w:val="20"/>
-                <w:lang w:val="sv-SE"/>
-              </w:rPr>
-            </w:pPr>
-            <w:r>
-              <w:rPr>
-                <w:sz w:val="20"/>
-                <w:lang w:val="sv-SE"/>
-              </w:rPr>
-              <w:br/>
-            </w:r>
-            <w:r>
-              <w:rPr>
-                <w:color w:val="4F81BD" w:themeColor="accent1"/>
-                <w:lang w:val="sv-SE"/>
-              </w:rPr>
-              <w:t>Beskriv alternativet i ord och om möjligt även i bild</w:t>
-            </w:r>
-          </w:p>
-        </w:tc>
-      </w:tr>
-      <w:tr>
-        <w:trPr>
-          <w:cantSplit/>
-          <w:trHeight w:val="761"/>
-        </w:trPr>
-        <w:tc>
-          <w:tcPr>
-            <w:tcW w:w="2388" w:type="dxa"/>
-            <w:vMerge/>
-            <w:tcBorders>
-              <w:top w:val="single" w:sz="4" w:space="0" w:color="000000"/>
-              <w:left w:val="single" w:sz="4" w:space="0" w:color="000000"/>
-              <w:bottom w:val="single" w:sz="4" w:space="0" w:color="000000"/>
-            </w:tcBorders>
-          </w:tcPr>
-          <w:p>
-            <w:pPr>
-              <w:pStyle w:val="TableHeader"/>
-              <w:snapToGrid w:val="0"/>
-              <w:jc w:val="left"/>
-              <w:rPr>
-                <w:lang w:val="sv-SE"/>
-              </w:rPr>
-            </w:pPr>
-          </w:p>
-        </w:tc>
-        <w:tc>
-          <w:tcPr>
-            <w:tcW w:w="395" w:type="dxa"/>
-            <w:tcBorders>
-              <w:top w:val="single" w:sz="4" w:space="0" w:color="000000"/>
-              <w:left w:val="single" w:sz="4" w:space="0" w:color="000000"/>
-              <w:bottom w:val="single" w:sz="4" w:space="0" w:color="000000"/>
-            </w:tcBorders>
-          </w:tcPr>
-          <w:p>
-            <w:pPr>
-              <w:pStyle w:val="TableText"/>
-              <w:snapToGrid w:val="0"/>
-              <w:rPr>
-                <w:lang w:val="sv-SE"/>
-              </w:rPr>
-            </w:pPr>
-            <w:r>
-              <w:rPr>
-                <w:lang w:val="sv-SE"/>
-              </w:rPr>
-              <w:t>2</w:t>
-            </w:r>
-          </w:p>
-        </w:tc>
-        <w:tc>
-          <w:tcPr>
-            <w:tcW w:w="6533" w:type="dxa"/>
-            <w:tcBorders>
-              <w:top w:val="single" w:sz="4" w:space="0" w:color="000000"/>
-              <w:left w:val="single" w:sz="4" w:space="0" w:color="000000"/>
-              <w:bottom w:val="single" w:sz="4" w:space="0" w:color="000000"/>
-              <w:right w:val="single" w:sz="4" w:space="0" w:color="000000"/>
-            </w:tcBorders>
-          </w:tcPr>
-          <w:p>
-            <w:pPr>
-              <w:pStyle w:val="TableText"/>
-              <w:snapToGrid w:val="0"/>
-              <w:ind w:left="0"/>
-              <w:rPr>
-                <w:b/>
-                <w:bCs/>
-                <w:smallCaps/>
-                <w:lang w:val="sv-SE"/>
-              </w:rPr>
-            </w:pPr>
-            <w:r>
-              <w:rPr>
-                <w:b/>
-                <w:bCs/>
-                <w:smallCaps/>
-                <w:highlight w:val="yellow"/>
-                <w:lang w:val="sv-SE"/>
-              </w:rPr>
-              <w:t>Rubrik för alternativet</w:t>
-            </w:r>
-          </w:p>
-          <w:p>
-            <w:pPr>
-              <w:pStyle w:val="TableText"/>
-              <w:ind w:left="0"/>
-              <w:rPr>
-                <w:color w:val="4F81BD" w:themeColor="accent1"/>
-                <w:sz w:val="20"/>
-                <w:lang w:val="sv-SE"/>
-              </w:rPr>
-            </w:pPr>
-            <w:r>
-              <w:rPr>
-                <w:sz w:val="20"/>
-                <w:lang w:val="sv-SE"/>
-              </w:rPr>
-              <w:br/>
-            </w:r>
-            <w:r>
-              <w:rPr>
-                <w:color w:val="4F81BD" w:themeColor="accent1"/>
-                <w:lang w:val="sv-SE"/>
-              </w:rPr>
-              <w:t>Beskriv alternativet i ord och om möjligt även i bild</w:t>
-            </w:r>
-          </w:p>
-        </w:tc>
-      </w:tr>
-      <w:tr>
-        <w:trPr>
-          <w:cantSplit/>
-          <w:trHeight w:val="761"/>
-        </w:trPr>
-        <w:tc>
-          <w:tcPr>
-            <w:tcW w:w="2388" w:type="dxa"/>
-            <w:tcBorders>
-              <w:top w:val="single" w:sz="4" w:space="0" w:color="000000"/>
-              <w:left w:val="single" w:sz="4" w:space="0" w:color="000000"/>
-              <w:bottom w:val="single" w:sz="4" w:space="0" w:color="000000"/>
-            </w:tcBorders>
-          </w:tcPr>
-          <w:p>
-            <w:pPr>
-              <w:pStyle w:val="TableHeader"/>
-              <w:snapToGrid w:val="0"/>
-              <w:jc w:val="left"/>
-              <w:rPr>
-                <w:lang w:val="sv-SE"/>
-              </w:rPr>
-            </w:pPr>
-          </w:p>
-        </w:tc>
-        <w:tc>
-          <w:tcPr>
-            <w:tcW w:w="395" w:type="dxa"/>
-            <w:tcBorders>
-              <w:top w:val="single" w:sz="4" w:space="0" w:color="000000"/>
-              <w:left w:val="single" w:sz="4" w:space="0" w:color="000000"/>
-              <w:bottom w:val="single" w:sz="4" w:space="0" w:color="000000"/>
-            </w:tcBorders>
-          </w:tcPr>
-          <w:p>
-            <w:pPr>
-              <w:pStyle w:val="TableText"/>
-              <w:snapToGrid w:val="0"/>
-              <w:rPr>
-                <w:lang w:val="sv-SE"/>
-              </w:rPr>
-            </w:pPr>
-            <w:r>
-              <w:rPr>
-                <w:lang w:val="sv-SE"/>
-              </w:rPr>
-              <w:t>3</w:t>
-            </w:r>
-          </w:p>
-        </w:tc>
-        <w:tc>
-          <w:tcPr>
-            <w:tcW w:w="6533" w:type="dxa"/>
-            <w:tcBorders>
-              <w:top w:val="single" w:sz="4" w:space="0" w:color="000000"/>
-              <w:left w:val="single" w:sz="4" w:space="0" w:color="000000"/>
-              <w:bottom w:val="single" w:sz="4" w:space="0" w:color="000000"/>
-              <w:right w:val="single" w:sz="4" w:space="0" w:color="000000"/>
-            </w:tcBorders>
-          </w:tcPr>
-          <w:p>
-            <w:pPr>
-              <w:pStyle w:val="TableText"/>
-              <w:snapToGrid w:val="0"/>
-              <w:ind w:left="0"/>
-              <w:rPr>
-                <w:color w:val="4F81BD" w:themeColor="accent1"/>
-                <w:sz w:val="20"/>
-                <w:lang w:val="sv-SE"/>
-              </w:rPr>
-            </w:pPr>
-            <w:r>
-              <w:rPr>
-                <w:b/>
-                <w:bCs/>
-                <w:smallCaps/>
-                <w:color w:val="4F81BD" w:themeColor="accent1"/>
-                <w:lang w:val="sv-SE"/>
-              </w:rPr>
-              <w:t>…</w:t>
-            </w:r>
-          </w:p>
-        </w:tc>
-      </w:tr>
-      <w:tr>
-        <w:trPr>
-          <w:cantSplit/>
-        </w:trPr>
-        <w:tc>
-          <w:tcPr>
-            <w:tcW w:w="2388" w:type="dxa"/>
-            <w:tcBorders>
-              <w:top w:val="single" w:sz="4" w:space="0" w:color="000000"/>
-              <w:left w:val="single" w:sz="4" w:space="0" w:color="000000"/>
-              <w:bottom w:val="single" w:sz="4" w:space="0" w:color="000000"/>
-            </w:tcBorders>
-          </w:tcPr>
-          <w:p>
-            <w:pPr>
-              <w:pStyle w:val="TableHeader"/>
-              <w:snapToGrid w:val="0"/>
-              <w:jc w:val="left"/>
-              <w:rPr>
-                <w:lang w:val="sv-SE"/>
-              </w:rPr>
-            </w:pPr>
-            <w:r>
-              <w:rPr>
-                <w:lang w:val="sv-SE"/>
-              </w:rPr>
-              <w:t>Beslut</w:t>
-            </w:r>
-          </w:p>
-        </w:tc>
-        <w:tc>
-          <w:tcPr>
-            <w:tcW w:w="6928" w:type="dxa"/>
-            <w:gridSpan w:val="2"/>
-            <w:tcBorders>
-              <w:top w:val="single" w:sz="4" w:space="0" w:color="000000"/>
-              <w:left w:val="single" w:sz="4" w:space="0" w:color="000000"/>
-              <w:bottom w:val="single" w:sz="4" w:space="0" w:color="000000"/>
-              <w:right w:val="single" w:sz="4" w:space="0" w:color="000000"/>
-            </w:tcBorders>
-          </w:tcPr>
-          <w:p>
-            <w:pPr>
-              <w:pStyle w:val="TableText"/>
-              <w:snapToGrid w:val="0"/>
-              <w:rPr>
-                <w:lang w:val="sv-SE"/>
-              </w:rPr>
-            </w:pPr>
-            <w:r>
-              <w:rPr>
-                <w:b/>
-                <w:bCs/>
-                <w:highlight w:val="yellow"/>
-                <w:lang w:val="sv-SE"/>
-              </w:rPr>
-              <w:t>Alternativ x</w:t>
-            </w:r>
-            <w:r>
-              <w:rPr>
-                <w:highlight w:val="yellow"/>
-                <w:lang w:val="sv-SE"/>
-              </w:rPr>
-              <w:t xml:space="preserve"> (</w:t>
-            </w:r>
-            <w:r>
-              <w:rPr>
-                <w:i/>
-                <w:iCs/>
-                <w:highlight w:val="yellow"/>
-                <w:lang w:val="sv-SE"/>
-              </w:rPr>
-              <w:t>datum för beslut</w:t>
-            </w:r>
-            <w:r>
-              <w:rPr>
-                <w:highlight w:val="yellow"/>
-                <w:lang w:val="sv-SE"/>
-              </w:rPr>
-              <w:t>)</w:t>
-            </w:r>
-          </w:p>
-          <w:p>
-            <w:pPr>
-              <w:pStyle w:val="Brdtext"/>
-              <w:rPr>
-                <w:rFonts w:ascii="Arial" w:hAnsi="Arial" w:cs="Arial"/>
-                <w:color w:val="4F81BD" w:themeColor="accent1"/>
-                <w:lang w:val="sv-SE"/>
-              </w:rPr>
-            </w:pPr>
-            <w:r>
-              <w:rPr>
-                <w:rFonts w:ascii="Arial" w:hAnsi="Arial" w:cs="Arial"/>
-                <w:color w:val="4F81BD" w:themeColor="accent1"/>
-                <w:szCs w:val="20"/>
-                <w:lang w:val="sv-SE"/>
-              </w:rPr>
-              <w:t>Beslutet ska tas i samråd med xxx (exempelvis förvaltning, tekniskt ansvarig för tjänsten, CeHis arkitekturgrupp)</w:t>
-            </w:r>
-          </w:p>
-        </w:tc>
-      </w:tr>
-      <w:tr>
-        <w:trPr>
-          <w:cantSplit/>
-        </w:trPr>
-        <w:tc>
-          <w:tcPr>
-            <w:tcW w:w="2388" w:type="dxa"/>
-            <w:tcBorders>
-              <w:top w:val="single" w:sz="4" w:space="0" w:color="000000"/>
-              <w:left w:val="single" w:sz="4" w:space="0" w:color="000000"/>
-              <w:bottom w:val="single" w:sz="4" w:space="0" w:color="000000"/>
-            </w:tcBorders>
-          </w:tcPr>
-          <w:p>
-            <w:pPr>
-              <w:pStyle w:val="TableHeader"/>
-              <w:snapToGrid w:val="0"/>
-              <w:jc w:val="left"/>
-              <w:rPr>
-                <w:lang w:val="sv-SE"/>
-              </w:rPr>
-            </w:pPr>
-            <w:r>
-              <w:rPr>
-                <w:lang w:val="sv-SE"/>
-              </w:rPr>
-              <w:t>Skäl till beslut</w:t>
-            </w:r>
-          </w:p>
-        </w:tc>
-        <w:tc>
-          <w:tcPr>
-            <w:tcW w:w="6928" w:type="dxa"/>
-            <w:gridSpan w:val="2"/>
-            <w:tcBorders>
-              <w:top w:val="single" w:sz="4" w:space="0" w:color="000000"/>
-              <w:left w:val="single" w:sz="4" w:space="0" w:color="000000"/>
-              <w:bottom w:val="single" w:sz="4" w:space="0" w:color="000000"/>
-              <w:right w:val="single" w:sz="4" w:space="0" w:color="000000"/>
-            </w:tcBorders>
-          </w:tcPr>
-          <w:p>
-            <w:pPr>
-              <w:pStyle w:val="Brdtext"/>
-              <w:rPr>
-                <w:color w:val="4F81BD" w:themeColor="accent1"/>
-              </w:rPr>
-            </w:pPr>
-            <w:r>
-              <w:rPr>
-                <w:rFonts w:ascii="Arial" w:hAnsi="Arial"/>
-                <w:color w:val="4F81BD" w:themeColor="accent1"/>
-                <w:szCs w:val="20"/>
-                <w:lang w:val="sv-SE" w:eastAsia="ar-SA"/>
-              </w:rPr>
-              <w:t>Beskriv</w:t>
-            </w:r>
-          </w:p>
-        </w:tc>
-      </w:tr>
-      <w:tr>
-        <w:trPr>
-          <w:cantSplit/>
-        </w:trPr>
-        <w:tc>
-          <w:tcPr>
-            <w:tcW w:w="2388" w:type="dxa"/>
-            <w:tcBorders>
-              <w:top w:val="single" w:sz="4" w:space="0" w:color="000000"/>
-              <w:left w:val="single" w:sz="4" w:space="0" w:color="000000"/>
-              <w:bottom w:val="single" w:sz="4" w:space="0" w:color="000000"/>
-            </w:tcBorders>
-          </w:tcPr>
-          <w:p>
-            <w:pPr>
-              <w:pStyle w:val="TableHeader"/>
-              <w:snapToGrid w:val="0"/>
-              <w:jc w:val="left"/>
-              <w:rPr>
-                <w:lang w:val="sv-SE"/>
-              </w:rPr>
-            </w:pPr>
-            <w:r>
-              <w:rPr>
-                <w:lang w:val="sv-SE"/>
-              </w:rPr>
-              <w:t>Konsekvenser</w:t>
-            </w:r>
-          </w:p>
-        </w:tc>
-        <w:tc>
-          <w:tcPr>
-            <w:tcW w:w="6928" w:type="dxa"/>
-            <w:gridSpan w:val="2"/>
-            <w:tcBorders>
-              <w:top w:val="single" w:sz="4" w:space="0" w:color="000000"/>
-              <w:left w:val="single" w:sz="4" w:space="0" w:color="000000"/>
-              <w:bottom w:val="single" w:sz="4" w:space="0" w:color="000000"/>
-              <w:right w:val="single" w:sz="4" w:space="0" w:color="000000"/>
-            </w:tcBorders>
-          </w:tcPr>
-          <w:p>
-            <w:pPr>
-              <w:pStyle w:val="Brdtext"/>
-              <w:rPr>
-                <w:color w:val="4F81BD" w:themeColor="accent1"/>
-                <w:sz w:val="20"/>
-                <w:szCs w:val="20"/>
-              </w:rPr>
-            </w:pPr>
-            <w:r>
-              <w:rPr>
-                <w:rFonts w:ascii="Arial" w:hAnsi="Arial"/>
-                <w:color w:val="4F81BD" w:themeColor="accent1"/>
-                <w:szCs w:val="20"/>
-                <w:lang w:val="sv-SE" w:eastAsia="ar-SA"/>
-              </w:rPr>
-              <w:t>Beskriv</w:t>
-            </w:r>
-          </w:p>
-        </w:tc>
-      </w:tr>
-      <w:tr>
-        <w:trPr>
-          <w:cantSplit/>
-        </w:trPr>
-        <w:tc>
-          <w:tcPr>
-            <w:tcW w:w="2388" w:type="dxa"/>
-            <w:tcBorders>
-              <w:top w:val="single" w:sz="4" w:space="0" w:color="000000"/>
-              <w:left w:val="single" w:sz="4" w:space="0" w:color="000000"/>
-              <w:bottom w:val="single" w:sz="4" w:space="0" w:color="000000"/>
-            </w:tcBorders>
-          </w:tcPr>
-          <w:p>
-            <w:pPr>
-              <w:pStyle w:val="TableHeader"/>
-              <w:snapToGrid w:val="0"/>
-              <w:jc w:val="left"/>
-              <w:rPr>
-                <w:lang w:val="sv-SE"/>
-              </w:rPr>
-            </w:pPr>
-            <w:r>
-              <w:rPr>
-                <w:lang w:val="sv-SE"/>
-              </w:rPr>
-              <w:t>Avvikelsehantering</w:t>
-            </w:r>
-          </w:p>
-        </w:tc>
-        <w:tc>
-          <w:tcPr>
-            <w:tcW w:w="6928" w:type="dxa"/>
-            <w:gridSpan w:val="2"/>
-            <w:tcBorders>
-              <w:top w:val="single" w:sz="4" w:space="0" w:color="000000"/>
-              <w:left w:val="single" w:sz="4" w:space="0" w:color="000000"/>
-              <w:bottom w:val="single" w:sz="4" w:space="0" w:color="000000"/>
-              <w:right w:val="single" w:sz="4" w:space="0" w:color="000000"/>
-            </w:tcBorders>
-          </w:tcPr>
-          <w:p>
-            <w:pPr>
-              <w:pStyle w:val="TableText"/>
-              <w:snapToGrid w:val="0"/>
-              <w:rPr>
-                <w:color w:val="4F81BD" w:themeColor="accent1"/>
-                <w:sz w:val="20"/>
-                <w:lang w:val="sv-SE"/>
-              </w:rPr>
-            </w:pPr>
-            <w:r>
-              <w:rPr>
-                <w:color w:val="4F81BD" w:themeColor="accent1"/>
-                <w:lang w:val="sv-SE"/>
-              </w:rPr>
-              <w:t>Beskriv eventuella avvikelser från nationella regler</w:t>
-            </w:r>
-          </w:p>
-        </w:tc>
-      </w:tr>
-    </w:tbl>
-    <w:p>
-      <w:pPr>
-        <w:pStyle w:val="Brdtext"/>
-        <w:rPr>
-          <w:lang w:val="sv-SE"/>
-        </w:rPr>
-      </w:pPr>
-    </w:p>
-    <w:p>
-      <w:pPr>
-        <w:spacing w:line="240" w:lineRule="auto"/>
-        <w:rPr>
-          <w:rFonts w:eastAsia="Times New Roman"/>
-          <w:bCs/>
-          <w:sz w:val="24"/>
-          <w:szCs w:val="26"/>
-        </w:rPr>
-      </w:pPr>
-      <w:bookmarkStart w:id="13" w:name="_Toc185913457"/>
-      <w:r>
-        <w:br w:type="page"/>
-      </w:r>
-    </w:p>
-    <w:p>
-      <w:pPr>
-        <w:pStyle w:val="Rubrik2"/>
-      </w:pPr>
-      <w:bookmarkStart w:id="14" w:name="_Toc230936754"/>
-      <w:r>
-        <w:lastRenderedPageBreak/>
-        <w:t>AB</w:t>
-      </w:r>
-      <w:r>
-        <w:t xml:space="preserve">: </w:t>
-      </w:r>
-      <w:r>
-        <w:rPr>
-          <w:color w:val="4F81BD" w:themeColor="accent1"/>
-        </w:rPr>
-        <w:t>…</w:t>
-      </w:r>
-      <w:bookmarkEnd w:id="14"/>
-    </w:p>
-    <w:p>
-      <w:pPr>
-        <w:pStyle w:val="Brdtext"/>
-        <w:rPr>
-          <w:lang w:val="sv-SE"/>
-        </w:rPr>
-      </w:pPr>
-    </w:p>
-    <w:bookmarkEnd w:id="13"/>
+    <w:bookmarkEnd w:id="12"/>
     <w:p>
       <w:pPr>
         <w:spacing w:line="240" w:lineRule="auto"/>
@@ -2904,39 +1887,39 @@
 <w:ftr xmlns:wpc="http://schemas.microsoft.com/office/word/2010/wordprocessingCanvas" xmlns:mo="http://schemas.microsoft.com/office/mac/office/2008/main" xmlns:mc="http://schemas.openxmlformats.org/markup-compatibility/2006" xmlns:mv="urn:schemas-microsoft-com:mac:vml" xmlns:o="urn:schemas-microsoft-com:office:office" xmlns:r="http://schemas.openxmlformats.org/officeDocument/2006/relationships" xmlns:m="http://schemas.openxmlformats.org/officeDocument/2006/math" xmlns:v="urn:schemas-microsoft-com:vml" xmlns:wp14="http://schemas.microsoft.com/office/word/2010/wordprocessingDrawing" xmlns:wp="http://schemas.openxmlformats.org/drawingml/2006/wordprocessingDrawing" xmlns:w10="urn:schemas-microsoft-com:office:word" xmlns:w="http://schemas.openxmlformats.org/wordprocessingml/2006/main" xmlns:w14="http://schemas.microsoft.com/office/word/2010/wordml" xmlns:wpg="http://schemas.microsoft.com/office/word/2010/wordprocessingGroup" xmlns:wpi="http://schemas.microsoft.com/office/word/2010/wordprocessingInk" xmlns:wne="http://schemas.microsoft.com/office/word/2006/wordml" xmlns:wps="http://schemas.microsoft.com/office/word/2010/wordprocessingShape" mc:Ignorable="w14 wp14">
   <w:p>
     <w:pPr>
-      <w:pStyle w:val="Sidfot"/>
+      <w:pStyle w:val="Footer"/>
     </w:pPr>
   </w:p>
   <w:p>
     <w:pPr>
-      <w:pStyle w:val="Sidfot"/>
+      <w:pStyle w:val="Footer"/>
     </w:pPr>
   </w:p>
   <w:p>
     <w:pPr>
-      <w:pStyle w:val="Sidfot"/>
+      <w:pStyle w:val="Footer"/>
     </w:pPr>
   </w:p>
   <w:p>
     <w:pPr>
-      <w:pStyle w:val="Sidfot"/>
+      <w:pStyle w:val="Footer"/>
     </w:pPr>
   </w:p>
   <w:p>
     <w:pPr>
-      <w:pStyle w:val="Sidfot"/>
+      <w:pStyle w:val="Footer"/>
     </w:pPr>
   </w:p>
   <w:p>
     <w:pPr>
-      <w:pStyle w:val="Sidfot"/>
+      <w:pStyle w:val="Footer"/>
     </w:pPr>
   </w:p>
   <w:p>
     <w:pPr>
-      <w:pStyle w:val="Sidfot"/>
+      <w:pStyle w:val="Footer"/>
     </w:pPr>
-    <w:bookmarkStart w:id="28" w:name="Footer"/>
+    <w:bookmarkStart w:id="27" w:name="Footer"/>
     <w:r>
       <w:rPr>
         <w:i/>
@@ -2982,14 +1965,14 @@
       </w:rPr>
       <w:t xml:space="preserve"> styrs av representanter från landsting och regioner, Sveriges Kommuner och Landsting (SKL), kommunerna och de privata vårdgivarna.</w:t>
     </w:r>
-    <w:bookmarkEnd w:id="28"/>
+    <w:bookmarkEnd w:id="27"/>
     <w:r>
       <w:rPr>
         <w:rFonts w:cs="Georgia"/>
         <w:noProof/>
         <w:color w:val="001610"/>
         <w:szCs w:val="12"/>
-        <w:lang w:eastAsia="sv-SE"/>
+        <w:lang w:val="en-US"/>
       </w:rPr>
       <w:drawing>
         <wp:anchor distT="0" distB="0" distL="114300" distR="114300" simplePos="0" relativeHeight="251658242" behindDoc="0" locked="1" layoutInCell="0" allowOverlap="1" wp14:anchorId="4007DA08" wp14:editId="084444D1">
@@ -3048,7 +2031,7 @@
     <w:r>
       <w:rPr>
         <w:noProof/>
-        <w:lang w:eastAsia="sv-SE"/>
+        <w:lang w:val="en-US"/>
       </w:rPr>
       <w:drawing>
         <wp:anchor distT="0" distB="0" distL="114300" distR="114300" simplePos="0" relativeHeight="251658243" behindDoc="0" locked="1" layoutInCell="0" allowOverlap="1" wp14:anchorId="3E10CC95" wp14:editId="258554FC">
@@ -3154,7 +2137,7 @@
         <w:noProof/>
         <w:sz w:val="14"/>
         <w:szCs w:val="14"/>
-        <w:lang w:eastAsia="sv-SE"/>
+        <w:lang w:val="en-US"/>
       </w:rPr>
       <w:drawing>
         <wp:anchor distT="0" distB="0" distL="114300" distR="114300" simplePos="0" relativeHeight="251658241" behindDoc="0" locked="1" layoutInCell="0" allowOverlap="1" wp14:anchorId="69DA08F1" wp14:editId="6C95FCFC">
@@ -3213,11 +2196,11 @@
     <w:r>
       <w:tab/>
     </w:r>
-    <w:bookmarkStart w:id="15" w:name="Date1"/>
+    <w:bookmarkStart w:id="14" w:name="Date1"/>
     <w:r>
       <w:t>23 maj 2013</w:t>
     </w:r>
-    <w:bookmarkEnd w:id="15"/>
+    <w:bookmarkEnd w:id="14"/>
   </w:p>
   <w:p>
     <w:pPr>
@@ -3228,20 +2211,20 @@
     <w:r>
       <w:tab/>
     </w:r>
-    <w:bookmarkStart w:id="16" w:name="LDnr1"/>
-    <w:bookmarkEnd w:id="16"/>
+    <w:bookmarkStart w:id="15" w:name="LDnr1"/>
+    <w:bookmarkEnd w:id="15"/>
     <w:r>
       <w:t xml:space="preserve"> </w:t>
     </w:r>
-    <w:bookmarkStart w:id="17" w:name="Dnr1"/>
-    <w:bookmarkEnd w:id="17"/>
+    <w:bookmarkStart w:id="16" w:name="Dnr1"/>
+    <w:bookmarkEnd w:id="16"/>
     <w:r>
       <w:rPr>
         <w:rFonts w:cs="Georgia"/>
         <w:noProof/>
         <w:sz w:val="14"/>
         <w:szCs w:val="14"/>
-        <w:lang w:eastAsia="sv-SE"/>
+        <w:lang w:val="en-US"/>
       </w:rPr>
       <mc:AlternateContent>
         <mc:Choice Requires="wps">
@@ -3330,7 +2313,7 @@
                               <w:sz w:val="16"/>
                               <w:szCs w:val="16"/>
                             </w:rPr>
-                            <w:t>3</w:t>
+                            <w:t>5</w:t>
                           </w:r>
                           <w:r>
                             <w:rPr>
@@ -3346,16 +2329,31 @@
                             </w:rPr>
                             <w:t xml:space="preserve"> (</w:t>
                           </w:r>
-                          <w:fldSimple w:instr=" SECTIONPAGES   \* MERGEFORMAT ">
-                            <w:r>
-                              <w:rPr>
-                                <w:noProof/>
-                                <w:sz w:val="16"/>
-                                <w:szCs w:val="16"/>
-                              </w:rPr>
-                              <w:t>6</w:t>
-                            </w:r>
-                          </w:fldSimple>
+                          <w:r>
+                            <w:fldChar w:fldCharType="begin"/>
+                          </w:r>
+                          <w:r>
+                            <w:instrText xml:space="preserve"> SECTIONPAGES   \* MERGEFORMAT </w:instrText>
+                          </w:r>
+                          <w:r>
+                            <w:fldChar w:fldCharType="separate"/>
+                          </w:r>
+                          <w:r>
+                            <w:rPr>
+                              <w:noProof/>
+                              <w:sz w:val="16"/>
+                              <w:szCs w:val="16"/>
+                            </w:rPr>
+                            <w:t>5</w:t>
+                          </w:r>
+                          <w:r>
+                            <w:rPr>
+                              <w:noProof/>
+                              <w:sz w:val="16"/>
+                              <w:szCs w:val="16"/>
+                            </w:rPr>
+                            <w:fldChar w:fldCharType="end"/>
+                          </w:r>
                           <w:r>
                             <w:rPr>
                               <w:sz w:val="16"/>
@@ -3421,7 +2419,7 @@
                         <w:sz w:val="16"/>
                         <w:szCs w:val="16"/>
                       </w:rPr>
-                      <w:t>3</w:t>
+                      <w:t>5</w:t>
                     </w:r>
                     <w:r>
                       <w:rPr>
@@ -3437,16 +2435,31 @@
                       </w:rPr>
                       <w:t xml:space="preserve"> (</w:t>
                     </w:r>
-                    <w:fldSimple w:instr=" SECTIONPAGES   \* MERGEFORMAT ">
-                      <w:r>
-                        <w:rPr>
-                          <w:noProof/>
-                          <w:sz w:val="16"/>
-                          <w:szCs w:val="16"/>
-                        </w:rPr>
-                        <w:t>6</w:t>
-                      </w:r>
-                    </w:fldSimple>
+                    <w:r>
+                      <w:fldChar w:fldCharType="begin"/>
+                    </w:r>
+                    <w:r>
+                      <w:instrText xml:space="preserve"> SECTIONPAGES   \* MERGEFORMAT </w:instrText>
+                    </w:r>
+                    <w:r>
+                      <w:fldChar w:fldCharType="separate"/>
+                    </w:r>
+                    <w:r>
+                      <w:rPr>
+                        <w:noProof/>
+                        <w:sz w:val="16"/>
+                        <w:szCs w:val="16"/>
+                      </w:rPr>
+                      <w:t>5</w:t>
+                    </w:r>
+                    <w:r>
+                      <w:rPr>
+                        <w:noProof/>
+                        <w:sz w:val="16"/>
+                        <w:szCs w:val="16"/>
+                      </w:rPr>
+                      <w:fldChar w:fldCharType="end"/>
+                    </w:r>
                     <w:r>
                       <w:rPr>
                         <w:sz w:val="16"/>
@@ -3481,7 +2494,7 @@
         <w:noProof/>
         <w:sz w:val="14"/>
         <w:szCs w:val="14"/>
-        <w:lang w:eastAsia="sv-SE"/>
+        <w:lang w:val="en-US"/>
       </w:rPr>
       <w:drawing>
         <wp:anchor distT="0" distB="0" distL="114300" distR="114300" simplePos="0" relativeHeight="251658240" behindDoc="0" locked="1" layoutInCell="0" allowOverlap="1" wp14:anchorId="71CF5884" wp14:editId="3A83A3FC">
@@ -3540,7 +2553,7 @@
     <w:r>
       <w:tab/>
     </w:r>
-    <w:bookmarkStart w:id="18" w:name="Date"/>
+    <w:bookmarkStart w:id="17" w:name="Date"/>
     <w:r>
       <w:t>21</w:t>
     </w:r>
@@ -3553,7 +2566,7 @@
     <w:r>
       <w:t xml:space="preserve"> 2013</w:t>
     </w:r>
-    <w:bookmarkEnd w:id="18"/>
+    <w:bookmarkEnd w:id="17"/>
   </w:p>
   <w:p>
     <w:pPr>
@@ -3564,13 +2577,13 @@
     <w:r>
       <w:tab/>
     </w:r>
-    <w:bookmarkStart w:id="19" w:name="LDnr"/>
-    <w:bookmarkEnd w:id="19"/>
+    <w:bookmarkStart w:id="18" w:name="LDnr"/>
+    <w:bookmarkEnd w:id="18"/>
     <w:r>
       <w:t xml:space="preserve"> </w:t>
     </w:r>
-    <w:bookmarkStart w:id="20" w:name="Dnr"/>
-    <w:bookmarkEnd w:id="20"/>
+    <w:bookmarkStart w:id="19" w:name="Dnr"/>
+    <w:bookmarkEnd w:id="19"/>
   </w:p>
   <w:p/>
   <w:tbl>
@@ -3593,7 +2606,7 @@
         </w:tcPr>
         <w:p>
           <w:pPr>
-            <w:pStyle w:val="Sidhuvud"/>
+            <w:pStyle w:val="Header"/>
             <w:rPr>
               <w:rFonts w:cs="Georgia"/>
               <w:sz w:val="14"/>
@@ -3611,7 +2624,7 @@
         </w:p>
         <w:p>
           <w:pPr>
-            <w:pStyle w:val="Sidhuvud"/>
+            <w:pStyle w:val="Header"/>
             <w:rPr>
               <w:rFonts w:cs="Georgia"/>
               <w:sz w:val="12"/>
@@ -3629,7 +2642,7 @@
         </w:p>
         <w:p>
           <w:pPr>
-            <w:pStyle w:val="Sidhuvud"/>
+            <w:pStyle w:val="Header"/>
             <w:rPr>
               <w:rFonts w:cs="Georgia"/>
               <w:sz w:val="12"/>
@@ -3647,7 +2660,7 @@
         </w:p>
         <w:p>
           <w:pPr>
-            <w:pStyle w:val="Sidhuvud"/>
+            <w:pStyle w:val="Header"/>
             <w:rPr>
               <w:rFonts w:cs="Georgia"/>
               <w:sz w:val="12"/>
@@ -3670,8 +2683,8 @@
             </w:rPr>
             <w:t xml:space="preserve"> </w:t>
           </w:r>
-          <w:bookmarkStart w:id="21" w:name="PhoneDirect"/>
-          <w:bookmarkEnd w:id="21"/>
+          <w:bookmarkStart w:id="20" w:name="PhoneDirect"/>
+          <w:bookmarkEnd w:id="20"/>
           <w:r>
             <w:rPr>
               <w:rFonts w:cs="Georgia"/>
@@ -3691,7 +2704,7 @@
         </w:p>
         <w:p>
           <w:pPr>
-            <w:pStyle w:val="Sidhuvud"/>
+            <w:pStyle w:val="Header"/>
             <w:rPr>
               <w:rFonts w:cs="Georgia"/>
               <w:color w:val="31849B" w:themeColor="accent5" w:themeShade="BF"/>
@@ -3699,8 +2712,8 @@
               <w:szCs w:val="12"/>
             </w:rPr>
           </w:pPr>
-          <w:bookmarkStart w:id="22" w:name="LMobile"/>
-          <w:bookmarkEnd w:id="22"/>
+          <w:bookmarkStart w:id="21" w:name="LMobile"/>
+          <w:bookmarkEnd w:id="21"/>
           <w:r>
             <w:rPr>
               <w:rFonts w:cs="Georgia"/>
@@ -3709,8 +2722,8 @@
             </w:rPr>
             <w:t xml:space="preserve"> </w:t>
           </w:r>
-          <w:bookmarkStart w:id="23" w:name="Mobile"/>
-          <w:bookmarkEnd w:id="23"/>
+          <w:bookmarkStart w:id="22" w:name="Mobile"/>
+          <w:bookmarkEnd w:id="22"/>
           <w:r>
             <w:rPr>
               <w:rFonts w:cs="Georgia"/>
@@ -3759,7 +2772,7 @@
         </w:p>
         <w:p>
           <w:pPr>
-            <w:pStyle w:val="Sidhuvud"/>
+            <w:pStyle w:val="Header"/>
             <w:rPr>
               <w:rFonts w:cs="Georgia"/>
               <w:sz w:val="12"/>
@@ -3769,7 +2782,7 @@
         </w:p>
         <w:p>
           <w:pPr>
-            <w:pStyle w:val="Sidhuvud"/>
+            <w:pStyle w:val="Header"/>
             <w:rPr>
               <w:rFonts w:cs="Georgia"/>
               <w:sz w:val="12"/>
@@ -3803,15 +2816,15 @@
         </w:p>
         <w:p>
           <w:pPr>
-            <w:pStyle w:val="Sidhuvud"/>
+            <w:pStyle w:val="Header"/>
             <w:rPr>
               <w:rFonts w:cs="Georgia"/>
               <w:sz w:val="12"/>
               <w:szCs w:val="12"/>
             </w:rPr>
           </w:pPr>
-          <w:bookmarkStart w:id="24" w:name="Email"/>
-          <w:bookmarkEnd w:id="24"/>
+          <w:bookmarkStart w:id="23" w:name="Email"/>
+          <w:bookmarkEnd w:id="23"/>
         </w:p>
       </w:tc>
       <w:tc>
@@ -3820,7 +2833,7 @@
         </w:tcPr>
         <w:p>
           <w:pPr>
-            <w:pStyle w:val="Sidhuvud"/>
+            <w:pStyle w:val="Header"/>
             <w:rPr>
               <w:rFonts w:cs="Georgia"/>
               <w:sz w:val="14"/>
@@ -3837,10 +2850,10 @@
           <w:r>
             <w:t xml:space="preserve"> </w:t>
           </w:r>
-          <w:bookmarkStart w:id="25" w:name="slask"/>
-          <w:bookmarkStart w:id="26" w:name="Addressee"/>
+          <w:bookmarkStart w:id="24" w:name="slask"/>
+          <w:bookmarkStart w:id="25" w:name="Addressee"/>
+          <w:bookmarkEnd w:id="24"/>
           <w:bookmarkEnd w:id="25"/>
-          <w:bookmarkEnd w:id="26"/>
         </w:p>
       </w:tc>
     </w:tr>
@@ -3854,7 +2867,7 @@
         </w:tcPr>
         <w:p>
           <w:pPr>
-            <w:pStyle w:val="Sidhuvud"/>
+            <w:pStyle w:val="Header"/>
             <w:rPr>
               <w:rFonts w:cs="Georgia"/>
               <w:sz w:val="12"/>
@@ -3880,7 +2893,7 @@
         </w:tcPr>
         <w:p>
           <w:pPr>
-            <w:pStyle w:val="Sidhuvud"/>
+            <w:pStyle w:val="Header"/>
             <w:rPr>
               <w:rFonts w:cs="Georgia"/>
               <w:sz w:val="12"/>
@@ -3903,7 +2916,7 @@
         </w:tcPr>
         <w:p>
           <w:pPr>
-            <w:pStyle w:val="Sidhuvud"/>
+            <w:pStyle w:val="Header"/>
             <w:rPr>
               <w:rFonts w:cs="Georgia"/>
               <w:sz w:val="12"/>
@@ -3918,7 +2931,7 @@
         </w:tcPr>
         <w:p>
           <w:pPr>
-            <w:pStyle w:val="Sidhuvud"/>
+            <w:pStyle w:val="Header"/>
             <w:rPr>
               <w:rFonts w:cs="Georgia"/>
               <w:sz w:val="12"/>
@@ -3931,26 +2944,26 @@
   </w:tbl>
   <w:p>
     <w:pPr>
-      <w:pStyle w:val="Sidhuvud"/>
+      <w:pStyle w:val="Header"/>
     </w:pPr>
-    <w:bookmarkStart w:id="27" w:name="Radera2"/>
-    <w:bookmarkEnd w:id="27"/>
+    <w:bookmarkStart w:id="26" w:name="Radera2"/>
+    <w:bookmarkEnd w:id="26"/>
   </w:p>
   <w:p>
     <w:pPr>
-      <w:pStyle w:val="Sidhuvud"/>
+      <w:pStyle w:val="Header"/>
     </w:pPr>
   </w:p>
   <w:p>
     <w:pPr>
-      <w:pStyle w:val="Sidhuvud"/>
+      <w:pStyle w:val="Header"/>
     </w:pPr>
   </w:p>
   <w:p>
     <w:r>
       <w:rPr>
         <w:noProof/>
-        <w:lang w:eastAsia="sv-SE"/>
+        <w:lang w:val="en-US"/>
       </w:rPr>
       <mc:AlternateContent>
         <mc:Choice Requires="wps">
@@ -4055,16 +3068,31 @@
                             </w:rPr>
                             <w:t xml:space="preserve"> (</w:t>
                           </w:r>
-                          <w:fldSimple w:instr=" SECTIONPAGES   \* MERGEFORMAT ">
-                            <w:r>
-                              <w:rPr>
-                                <w:noProof/>
-                                <w:sz w:val="16"/>
-                                <w:szCs w:val="16"/>
-                              </w:rPr>
-                              <w:t>6</w:t>
-                            </w:r>
-                          </w:fldSimple>
+                          <w:r>
+                            <w:fldChar w:fldCharType="begin"/>
+                          </w:r>
+                          <w:r>
+                            <w:instrText xml:space="preserve"> SECTIONPAGES   \* MERGEFORMAT </w:instrText>
+                          </w:r>
+                          <w:r>
+                            <w:fldChar w:fldCharType="separate"/>
+                          </w:r>
+                          <w:r>
+                            <w:rPr>
+                              <w:noProof/>
+                              <w:sz w:val="16"/>
+                              <w:szCs w:val="16"/>
+                            </w:rPr>
+                            <w:t>6</w:t>
+                          </w:r>
+                          <w:r>
+                            <w:rPr>
+                              <w:noProof/>
+                              <w:sz w:val="16"/>
+                              <w:szCs w:val="16"/>
+                            </w:rPr>
+                            <w:fldChar w:fldCharType="end"/>
+                          </w:r>
                           <w:r>
                             <w:rPr>
                               <w:sz w:val="16"/>
@@ -4146,16 +3174,31 @@
                       </w:rPr>
                       <w:t xml:space="preserve"> (</w:t>
                     </w:r>
-                    <w:fldSimple w:instr=" SECTIONPAGES   \* MERGEFORMAT ">
-                      <w:r>
-                        <w:rPr>
-                          <w:noProof/>
-                          <w:sz w:val="16"/>
-                          <w:szCs w:val="16"/>
-                        </w:rPr>
-                        <w:t>6</w:t>
-                      </w:r>
-                    </w:fldSimple>
+                    <w:r>
+                      <w:fldChar w:fldCharType="begin"/>
+                    </w:r>
+                    <w:r>
+                      <w:instrText xml:space="preserve"> SECTIONPAGES   \* MERGEFORMAT </w:instrText>
+                    </w:r>
+                    <w:r>
+                      <w:fldChar w:fldCharType="separate"/>
+                    </w:r>
+                    <w:r>
+                      <w:rPr>
+                        <w:noProof/>
+                        <w:sz w:val="16"/>
+                        <w:szCs w:val="16"/>
+                      </w:rPr>
+                      <w:t>6</w:t>
+                    </w:r>
+                    <w:r>
+                      <w:rPr>
+                        <w:noProof/>
+                        <w:sz w:val="16"/>
+                        <w:szCs w:val="16"/>
+                      </w:rPr>
+                      <w:fldChar w:fldCharType="end"/>
+                    </w:r>
                     <w:r>
                       <w:rPr>
                         <w:sz w:val="16"/>
@@ -6007,7 +5050,7 @@
     <w:lvl w:ilvl="0">
       <w:start w:val="1"/>
       <w:numFmt w:val="decimal"/>
-      <w:pStyle w:val="Rubrik1"/>
+      <w:pStyle w:val="Heading1"/>
       <w:lvlText w:val="%1."/>
       <w:lvlJc w:val="left"/>
       <w:pPr>
@@ -6017,7 +5060,7 @@
     <w:lvl w:ilvl="1">
       <w:start w:val="1"/>
       <w:numFmt w:val="decimal"/>
-      <w:pStyle w:val="Rubrik2"/>
+      <w:pStyle w:val="Heading2"/>
       <w:lvlText w:val="%1.%2."/>
       <w:lvlJc w:val="left"/>
       <w:pPr>
@@ -6027,7 +5070,7 @@
     <w:lvl w:ilvl="2">
       <w:start w:val="1"/>
       <w:numFmt w:val="decimal"/>
-      <w:pStyle w:val="Rubrik3"/>
+      <w:pStyle w:val="Heading3"/>
       <w:lvlText w:val="%1.%2.%3."/>
       <w:lvlJc w:val="left"/>
       <w:pPr>
@@ -7518,11 +6561,11 @@
       <w:lang w:eastAsia="en-US"/>
     </w:rPr>
   </w:style>
-  <w:style w:type="paragraph" w:styleId="Rubrik1">
+  <w:style w:type="paragraph" w:styleId="Heading1">
     <w:name w:val="heading 1"/>
     <w:basedOn w:val="Normal"/>
     <w:next w:val="Normal"/>
-    <w:link w:val="Rubrik1Char"/>
+    <w:link w:val="Heading1Char"/>
     <w:uiPriority w:val="9"/>
     <w:qFormat/>
     <w:rsid w:val="00DE35C6"/>
@@ -7545,11 +6588,11 @@
       <w:szCs w:val="28"/>
     </w:rPr>
   </w:style>
-  <w:style w:type="paragraph" w:styleId="Rubrik2">
+  <w:style w:type="paragraph" w:styleId="Heading2">
     <w:name w:val="heading 2"/>
     <w:basedOn w:val="Normal"/>
     <w:next w:val="Normal"/>
-    <w:link w:val="Rubrik2Char"/>
+    <w:link w:val="Heading2Char"/>
     <w:autoRedefine/>
     <w:uiPriority w:val="9"/>
     <w:qFormat/>
@@ -7573,11 +6616,11 @@
       <w:szCs w:val="26"/>
     </w:rPr>
   </w:style>
-  <w:style w:type="paragraph" w:styleId="Rubrik3">
+  <w:style w:type="paragraph" w:styleId="Heading3">
     <w:name w:val="heading 3"/>
     <w:basedOn w:val="Normal"/>
     <w:next w:val="Normal"/>
-    <w:link w:val="Rubrik3Char"/>
+    <w:link w:val="Heading3Char"/>
     <w:uiPriority w:val="9"/>
     <w:qFormat/>
     <w:rsid w:val="00DE35C6"/>
@@ -7596,11 +6639,11 @@
       <w:bCs/>
     </w:rPr>
   </w:style>
-  <w:style w:type="paragraph" w:styleId="Rubrik4">
+  <w:style w:type="paragraph" w:styleId="Heading4">
     <w:name w:val="heading 4"/>
     <w:basedOn w:val="Normal"/>
     <w:next w:val="Normal"/>
-    <w:link w:val="Rubrik4Char"/>
+    <w:link w:val="Heading4Char"/>
     <w:uiPriority w:val="9"/>
     <w:rsid w:val="005A0069"/>
     <w:pPr>
@@ -7616,11 +6659,11 @@
       <w:sz w:val="24"/>
     </w:rPr>
   </w:style>
-  <w:style w:type="paragraph" w:styleId="Rubrik5">
+  <w:style w:type="paragraph" w:styleId="Heading5">
     <w:name w:val="heading 5"/>
     <w:basedOn w:val="Normal"/>
     <w:next w:val="Normal"/>
-    <w:link w:val="Rubrik5Char"/>
+    <w:link w:val="Heading5Char"/>
     <w:uiPriority w:val="9"/>
     <w:rsid w:val="00212825"/>
     <w:pPr>
@@ -7634,7 +6677,7 @@
       <w:color w:val="001522"/>
     </w:rPr>
   </w:style>
-  <w:style w:type="paragraph" w:styleId="Rubrik6">
+  <w:style w:type="paragraph" w:styleId="Heading6">
     <w:name w:val="heading 6"/>
     <w:basedOn w:val="Normal"/>
     <w:next w:val="Normal"/>
@@ -7658,7 +6701,7 @@
       <w:lang w:eastAsia="sv-SE"/>
     </w:rPr>
   </w:style>
-  <w:style w:type="paragraph" w:styleId="Rubrik7">
+  <w:style w:type="paragraph" w:styleId="Heading7">
     <w:name w:val="heading 7"/>
     <w:basedOn w:val="Normal"/>
     <w:next w:val="Normal"/>
@@ -7681,7 +6724,7 @@
       <w:lang w:eastAsia="sv-SE"/>
     </w:rPr>
   </w:style>
-  <w:style w:type="paragraph" w:styleId="Rubrik8">
+  <w:style w:type="paragraph" w:styleId="Heading8">
     <w:name w:val="heading 8"/>
     <w:basedOn w:val="Normal"/>
     <w:next w:val="Normal"/>
@@ -7706,7 +6749,7 @@
       <w:lang w:eastAsia="sv-SE"/>
     </w:rPr>
   </w:style>
-  <w:style w:type="paragraph" w:styleId="Rubrik9">
+  <w:style w:type="paragraph" w:styleId="Heading9">
     <w:name w:val="heading 9"/>
     <w:basedOn w:val="Normal"/>
     <w:next w:val="Normal"/>
@@ -7728,13 +6771,13 @@
       <w:lang w:eastAsia="sv-SE"/>
     </w:rPr>
   </w:style>
-  <w:style w:type="character" w:default="1" w:styleId="Standardstycketypsnitt">
+  <w:style w:type="character" w:default="1" w:styleId="DefaultParagraphFont">
     <w:name w:val="Default Paragraph Font"/>
     <w:uiPriority w:val="1"/>
     <w:semiHidden/>
     <w:unhideWhenUsed/>
   </w:style>
-  <w:style w:type="table" w:default="1" w:styleId="Normaltabell">
+  <w:style w:type="table" w:default="1" w:styleId="TableNormal">
     <w:name w:val="Normal Table"/>
     <w:uiPriority w:val="99"/>
     <w:semiHidden/>
@@ -7749,16 +6792,16 @@
       </w:tblCellMar>
     </w:tblPr>
   </w:style>
-  <w:style w:type="numbering" w:default="1" w:styleId="Ingenlista">
+  <w:style w:type="numbering" w:default="1" w:styleId="NoList">
     <w:name w:val="No List"/>
     <w:uiPriority w:val="99"/>
     <w:semiHidden/>
     <w:unhideWhenUsed/>
   </w:style>
-  <w:style w:type="character" w:customStyle="1" w:styleId="Rubrik1Char">
-    <w:name w:val="Rubrik 1 Char"/>
-    <w:basedOn w:val="Standardstycketypsnitt"/>
-    <w:link w:val="Rubrik1"/>
+  <w:style w:type="character" w:customStyle="1" w:styleId="Heading1Char">
+    <w:name w:val="Heading 1 Char"/>
+    <w:basedOn w:val="DefaultParagraphFont"/>
+    <w:link w:val="Heading1"/>
     <w:uiPriority w:val="9"/>
     <w:rsid w:val="00DE35C6"/>
     <w:rPr>
@@ -7769,10 +6812,10 @@
       <w:lang w:eastAsia="en-US"/>
     </w:rPr>
   </w:style>
-  <w:style w:type="character" w:customStyle="1" w:styleId="Rubrik2Char">
-    <w:name w:val="Rubrik 2 Char"/>
-    <w:basedOn w:val="Standardstycketypsnitt"/>
-    <w:link w:val="Rubrik2"/>
+  <w:style w:type="character" w:customStyle="1" w:styleId="Heading2Char">
+    <w:name w:val="Heading 2 Char"/>
+    <w:basedOn w:val="DefaultParagraphFont"/>
+    <w:link w:val="Heading2"/>
     <w:uiPriority w:val="9"/>
     <w:rsid w:val="00DE35C6"/>
     <w:rPr>
@@ -7783,10 +6826,10 @@
       <w:lang w:eastAsia="en-US"/>
     </w:rPr>
   </w:style>
-  <w:style w:type="character" w:customStyle="1" w:styleId="Rubrik3Char">
-    <w:name w:val="Rubrik 3 Char"/>
-    <w:basedOn w:val="Standardstycketypsnitt"/>
-    <w:link w:val="Rubrik3"/>
+  <w:style w:type="character" w:customStyle="1" w:styleId="Heading3Char">
+    <w:name w:val="Heading 3 Char"/>
+    <w:basedOn w:val="DefaultParagraphFont"/>
+    <w:link w:val="Heading3"/>
     <w:uiPriority w:val="9"/>
     <w:rsid w:val="00DE35C6"/>
     <w:rPr>
@@ -7796,10 +6839,10 @@
       <w:lang w:eastAsia="en-US"/>
     </w:rPr>
   </w:style>
-  <w:style w:type="character" w:customStyle="1" w:styleId="Rubrik4Char">
-    <w:name w:val="Rubrik 4 Char"/>
-    <w:basedOn w:val="Standardstycketypsnitt"/>
-    <w:link w:val="Rubrik4"/>
+  <w:style w:type="character" w:customStyle="1" w:styleId="Heading4Char">
+    <w:name w:val="Heading 4 Char"/>
+    <w:basedOn w:val="DefaultParagraphFont"/>
+    <w:link w:val="Heading4"/>
     <w:uiPriority w:val="9"/>
     <w:semiHidden/>
     <w:rsid w:val="00415214"/>
@@ -7810,10 +6853,10 @@
       <w:sz w:val="24"/>
     </w:rPr>
   </w:style>
-  <w:style w:type="character" w:customStyle="1" w:styleId="Rubrik5Char">
-    <w:name w:val="Rubrik 5 Char"/>
-    <w:basedOn w:val="Standardstycketypsnitt"/>
-    <w:link w:val="Rubrik5"/>
+  <w:style w:type="character" w:customStyle="1" w:styleId="Heading5Char">
+    <w:name w:val="Heading 5 Char"/>
+    <w:basedOn w:val="DefaultParagraphFont"/>
+    <w:link w:val="Heading5"/>
     <w:uiPriority w:val="9"/>
     <w:semiHidden/>
     <w:rsid w:val="00212825"/>
@@ -7823,10 +6866,10 @@
       <w:sz w:val="19"/>
     </w:rPr>
   </w:style>
-  <w:style w:type="paragraph" w:styleId="Sidhuvud">
+  <w:style w:type="paragraph" w:styleId="Header">
     <w:name w:val="header"/>
     <w:basedOn w:val="Normal"/>
-    <w:link w:val="SidhuvudChar"/>
+    <w:link w:val="HeaderChar"/>
     <w:uiPriority w:val="99"/>
     <w:unhideWhenUsed/>
     <w:rsid w:val="00C72B17"/>
@@ -7838,10 +6881,10 @@
       <w:spacing w:line="240" w:lineRule="auto"/>
     </w:pPr>
   </w:style>
-  <w:style w:type="character" w:customStyle="1" w:styleId="SidhuvudChar">
-    <w:name w:val="Sidhuvud Char"/>
-    <w:basedOn w:val="Standardstycketypsnitt"/>
-    <w:link w:val="Sidhuvud"/>
+  <w:style w:type="character" w:customStyle="1" w:styleId="HeaderChar">
+    <w:name w:val="Header Char"/>
+    <w:basedOn w:val="DefaultParagraphFont"/>
+    <w:link w:val="Header"/>
     <w:uiPriority w:val="99"/>
     <w:rsid w:val="00C72B17"/>
     <w:rPr>
@@ -7849,9 +6892,9 @@
       <w:sz w:val="20"/>
     </w:rPr>
   </w:style>
-  <w:style w:type="character" w:styleId="AnvndHyperlnk">
+  <w:style w:type="character" w:styleId="FollowedHyperlink">
     <w:name w:val="FollowedHyperlink"/>
-    <w:basedOn w:val="Standardstycketypsnitt"/>
+    <w:basedOn w:val="DefaultParagraphFont"/>
     <w:uiPriority w:val="99"/>
     <w:semiHidden/>
     <w:unhideWhenUsed/>
@@ -7861,10 +6904,10 @@
       <w:u w:val="single"/>
     </w:rPr>
   </w:style>
-  <w:style w:type="paragraph" w:styleId="Sidfot">
+  <w:style w:type="paragraph" w:styleId="Footer">
     <w:name w:val="footer"/>
     <w:basedOn w:val="Normal"/>
-    <w:link w:val="SidfotChar"/>
+    <w:link w:val="FooterChar"/>
     <w:unhideWhenUsed/>
     <w:rsid w:val="00CF47A0"/>
     <w:pPr>
@@ -7879,10 +6922,10 @@
       <w:sz w:val="12"/>
     </w:rPr>
   </w:style>
-  <w:style w:type="character" w:customStyle="1" w:styleId="SidfotChar">
-    <w:name w:val="Sidfot Char"/>
-    <w:basedOn w:val="Standardstycketypsnitt"/>
-    <w:link w:val="Sidfot"/>
+  <w:style w:type="character" w:customStyle="1" w:styleId="FooterChar">
+    <w:name w:val="Footer Char"/>
+    <w:basedOn w:val="DefaultParagraphFont"/>
+    <w:link w:val="Footer"/>
     <w:rsid w:val="00CF47A0"/>
     <w:rPr>
       <w:rFonts w:ascii="Georgia" w:hAnsi="Georgia"/>
@@ -7891,10 +6934,10 @@
       <w:lang w:eastAsia="en-US"/>
     </w:rPr>
   </w:style>
-  <w:style w:type="paragraph" w:styleId="Liststycke">
+  <w:style w:type="paragraph" w:styleId="ListParagraph">
     <w:name w:val="List Paragraph"/>
     <w:basedOn w:val="Normal"/>
-    <w:link w:val="ListstyckeChar"/>
+    <w:link w:val="ListParagraphChar"/>
     <w:uiPriority w:val="34"/>
     <w:rsid w:val="008F38AA"/>
     <w:pPr>
@@ -7902,10 +6945,10 @@
       <w:contextualSpacing/>
     </w:pPr>
   </w:style>
-  <w:style w:type="character" w:customStyle="1" w:styleId="ListstyckeChar">
-    <w:name w:val="Liststycke Char"/>
-    <w:basedOn w:val="Standardstycketypsnitt"/>
-    <w:link w:val="Liststycke"/>
+  <w:style w:type="character" w:customStyle="1" w:styleId="ListParagraphChar">
+    <w:name w:val="List Paragraph Char"/>
+    <w:basedOn w:val="DefaultParagraphFont"/>
+    <w:link w:val="ListParagraph"/>
     <w:uiPriority w:val="34"/>
     <w:rsid w:val="008F38AA"/>
     <w:rPr>
@@ -7913,7 +6956,7 @@
       <w:sz w:val="20"/>
     </w:rPr>
   </w:style>
-  <w:style w:type="paragraph" w:styleId="Punktlista">
+  <w:style w:type="paragraph" w:styleId="ListBullet">
     <w:name w:val="List Bullet"/>
     <w:basedOn w:val="Normal"/>
     <w:uiPriority w:val="99"/>
@@ -7925,9 +6968,9 @@
       <w:contextualSpacing/>
     </w:pPr>
   </w:style>
-  <w:style w:type="table" w:styleId="Tabellrutnt">
+  <w:style w:type="table" w:styleId="TableGrid">
     <w:name w:val="Table Grid"/>
-    <w:basedOn w:val="Normaltabell"/>
+    <w:basedOn w:val="TableNormal"/>
     <w:uiPriority w:val="59"/>
     <w:semiHidden/>
     <w:rsid w:val="00E738E4"/>
@@ -7949,10 +6992,10 @@
       </w:tblCellMar>
     </w:tblPr>
   </w:style>
-  <w:style w:type="paragraph" w:styleId="Bubbeltext">
+  <w:style w:type="paragraph" w:styleId="BalloonText">
     <w:name w:val="Balloon Text"/>
     <w:basedOn w:val="Normal"/>
-    <w:link w:val="BubbeltextChar"/>
+    <w:link w:val="BalloonTextChar"/>
     <w:uiPriority w:val="99"/>
     <w:semiHidden/>
     <w:unhideWhenUsed/>
@@ -7966,10 +7009,10 @@
       <w:szCs w:val="16"/>
     </w:rPr>
   </w:style>
-  <w:style w:type="character" w:customStyle="1" w:styleId="BubbeltextChar">
-    <w:name w:val="Bubbeltext Char"/>
-    <w:basedOn w:val="Standardstycketypsnitt"/>
-    <w:link w:val="Bubbeltext"/>
+  <w:style w:type="character" w:customStyle="1" w:styleId="BalloonTextChar">
+    <w:name w:val="Balloon Text Char"/>
+    <w:basedOn w:val="DefaultParagraphFont"/>
+    <w:link w:val="BalloonText"/>
     <w:uiPriority w:val="99"/>
     <w:semiHidden/>
     <w:rsid w:val="00F46893"/>
@@ -7979,11 +7022,11 @@
       <w:szCs w:val="16"/>
     </w:rPr>
   </w:style>
-  <w:style w:type="paragraph" w:styleId="Underrubrik">
+  <w:style w:type="paragraph" w:styleId="Subtitle">
     <w:name w:val="Subtitle"/>
     <w:basedOn w:val="Normal"/>
     <w:next w:val="Normal"/>
-    <w:link w:val="UnderrubrikChar"/>
+    <w:link w:val="SubtitleChar"/>
     <w:uiPriority w:val="11"/>
     <w:rsid w:val="00415214"/>
     <w:pPr>
@@ -8001,10 +7044,10 @@
       <w:szCs w:val="24"/>
     </w:rPr>
   </w:style>
-  <w:style w:type="character" w:customStyle="1" w:styleId="UnderrubrikChar">
-    <w:name w:val="Underrubrik Char"/>
-    <w:basedOn w:val="Standardstycketypsnitt"/>
-    <w:link w:val="Underrubrik"/>
+  <w:style w:type="character" w:customStyle="1" w:styleId="SubtitleChar">
+    <w:name w:val="Subtitle Char"/>
+    <w:basedOn w:val="DefaultParagraphFont"/>
+    <w:link w:val="Subtitle"/>
     <w:uiPriority w:val="11"/>
     <w:rsid w:val="00415214"/>
     <w:rPr>
@@ -8016,19 +7059,19 @@
       <w:szCs w:val="24"/>
     </w:rPr>
   </w:style>
-  <w:style w:type="character" w:styleId="Hyperlnk">
+  <w:style w:type="character" w:styleId="Hyperlink">
     <w:name w:val="Hyperlink"/>
-    <w:basedOn w:val="Standardstycketypsnitt"/>
+    <w:basedOn w:val="DefaultParagraphFont"/>
     <w:rsid w:val="00F456CC"/>
     <w:rPr>
       <w:color w:val="0000FF"/>
       <w:u w:val="single"/>
     </w:rPr>
   </w:style>
-  <w:style w:type="paragraph" w:styleId="Brdtext">
+  <w:style w:type="paragraph" w:styleId="BodyText">
     <w:name w:val="Body Text"/>
     <w:basedOn w:val="Normal"/>
-    <w:link w:val="BrdtextChar"/>
+    <w:link w:val="BodyTextChar"/>
     <w:rsid w:val="00933E2C"/>
     <w:pPr>
       <w:spacing w:before="20" w:after="100" w:line="240" w:lineRule="auto"/>
@@ -8040,10 +7083,10 @@
       <w:lang w:val="en-GB" w:eastAsia="en-GB"/>
     </w:rPr>
   </w:style>
-  <w:style w:type="character" w:customStyle="1" w:styleId="BrdtextChar">
-    <w:name w:val="Brödtext Char"/>
-    <w:basedOn w:val="Standardstycketypsnitt"/>
-    <w:link w:val="Brdtext"/>
+  <w:style w:type="character" w:customStyle="1" w:styleId="BodyTextChar">
+    <w:name w:val="Body Text Char"/>
+    <w:basedOn w:val="DefaultParagraphFont"/>
+    <w:link w:val="BodyText"/>
     <w:rsid w:val="00933E2C"/>
     <w:rPr>
       <w:rFonts w:ascii="Times New Roman" w:eastAsia="Times New Roman" w:hAnsi="Times New Roman"/>
@@ -8054,7 +7097,7 @@
   </w:style>
   <w:style w:type="paragraph" w:customStyle="1" w:styleId="TableText">
     <w:name w:val="Table Text"/>
-    <w:basedOn w:val="Brdtext"/>
+    <w:basedOn w:val="BodyText"/>
     <w:rsid w:val="00933E2C"/>
     <w:pPr>
       <w:suppressAutoHyphens/>
@@ -8103,7 +7146,7 @@
       <w:bCs/>
     </w:rPr>
   </w:style>
-  <w:style w:type="paragraph" w:styleId="Innehll2">
+  <w:style w:type="paragraph" w:styleId="TOC2">
     <w:name w:val="toc 2"/>
     <w:basedOn w:val="Normal"/>
     <w:next w:val="Normal"/>
@@ -8116,7 +7159,7 @@
       <w:ind w:left="200"/>
     </w:pPr>
   </w:style>
-  <w:style w:type="paragraph" w:styleId="Innehll1">
+  <w:style w:type="paragraph" w:styleId="TOC1">
     <w:name w:val="toc 1"/>
     <w:basedOn w:val="Normal"/>
     <w:next w:val="Normal"/>
@@ -8305,11 +7348,11 @@
       <w:lang w:eastAsia="en-US"/>
     </w:rPr>
   </w:style>
-  <w:style w:type="paragraph" w:styleId="Rubrik1">
+  <w:style w:type="paragraph" w:styleId="Heading1">
     <w:name w:val="heading 1"/>
     <w:basedOn w:val="Normal"/>
     <w:next w:val="Normal"/>
-    <w:link w:val="Rubrik1Char"/>
+    <w:link w:val="Heading1Char"/>
     <w:uiPriority w:val="9"/>
     <w:qFormat/>
     <w:rsid w:val="00DE35C6"/>
@@ -8332,11 +7375,11 @@
       <w:szCs w:val="28"/>
     </w:rPr>
   </w:style>
-  <w:style w:type="paragraph" w:styleId="Rubrik2">
+  <w:style w:type="paragraph" w:styleId="Heading2">
     <w:name w:val="heading 2"/>
     <w:basedOn w:val="Normal"/>
     <w:next w:val="Normal"/>
-    <w:link w:val="Rubrik2Char"/>
+    <w:link w:val="Heading2Char"/>
     <w:autoRedefine/>
     <w:uiPriority w:val="9"/>
     <w:qFormat/>
@@ -8360,11 +7403,11 @@
       <w:szCs w:val="26"/>
     </w:rPr>
   </w:style>
-  <w:style w:type="paragraph" w:styleId="Rubrik3">
+  <w:style w:type="paragraph" w:styleId="Heading3">
     <w:name w:val="heading 3"/>
     <w:basedOn w:val="Normal"/>
     <w:next w:val="Normal"/>
-    <w:link w:val="Rubrik3Char"/>
+    <w:link w:val="Heading3Char"/>
     <w:uiPriority w:val="9"/>
     <w:qFormat/>
     <w:rsid w:val="00DE35C6"/>
@@ -8383,11 +7426,11 @@
       <w:bCs/>
     </w:rPr>
   </w:style>
-  <w:style w:type="paragraph" w:styleId="Rubrik4">
+  <w:style w:type="paragraph" w:styleId="Heading4">
     <w:name w:val="heading 4"/>
     <w:basedOn w:val="Normal"/>
     <w:next w:val="Normal"/>
-    <w:link w:val="Rubrik4Char"/>
+    <w:link w:val="Heading4Char"/>
     <w:uiPriority w:val="9"/>
     <w:rsid w:val="005A0069"/>
     <w:pPr>
@@ -8403,11 +7446,11 @@
       <w:sz w:val="24"/>
     </w:rPr>
   </w:style>
-  <w:style w:type="paragraph" w:styleId="Rubrik5">
+  <w:style w:type="paragraph" w:styleId="Heading5">
     <w:name w:val="heading 5"/>
     <w:basedOn w:val="Normal"/>
     <w:next w:val="Normal"/>
-    <w:link w:val="Rubrik5Char"/>
+    <w:link w:val="Heading5Char"/>
     <w:uiPriority w:val="9"/>
     <w:rsid w:val="00212825"/>
     <w:pPr>
@@ -8421,7 +7464,7 @@
       <w:color w:val="001522"/>
     </w:rPr>
   </w:style>
-  <w:style w:type="paragraph" w:styleId="Rubrik6">
+  <w:style w:type="paragraph" w:styleId="Heading6">
     <w:name w:val="heading 6"/>
     <w:basedOn w:val="Normal"/>
     <w:next w:val="Normal"/>
@@ -8445,7 +7488,7 @@
       <w:lang w:eastAsia="sv-SE"/>
     </w:rPr>
   </w:style>
-  <w:style w:type="paragraph" w:styleId="Rubrik7">
+  <w:style w:type="paragraph" w:styleId="Heading7">
     <w:name w:val="heading 7"/>
     <w:basedOn w:val="Normal"/>
     <w:next w:val="Normal"/>
@@ -8468,7 +7511,7 @@
       <w:lang w:eastAsia="sv-SE"/>
     </w:rPr>
   </w:style>
-  <w:style w:type="paragraph" w:styleId="Rubrik8">
+  <w:style w:type="paragraph" w:styleId="Heading8">
     <w:name w:val="heading 8"/>
     <w:basedOn w:val="Normal"/>
     <w:next w:val="Normal"/>
@@ -8493,7 +7536,7 @@
       <w:lang w:eastAsia="sv-SE"/>
     </w:rPr>
   </w:style>
-  <w:style w:type="paragraph" w:styleId="Rubrik9">
+  <w:style w:type="paragraph" w:styleId="Heading9">
     <w:name w:val="heading 9"/>
     <w:basedOn w:val="Normal"/>
     <w:next w:val="Normal"/>
@@ -8515,13 +7558,13 @@
       <w:lang w:eastAsia="sv-SE"/>
     </w:rPr>
   </w:style>
-  <w:style w:type="character" w:default="1" w:styleId="Standardstycketypsnitt">
+  <w:style w:type="character" w:default="1" w:styleId="DefaultParagraphFont">
     <w:name w:val="Default Paragraph Font"/>
     <w:uiPriority w:val="1"/>
     <w:semiHidden/>
     <w:unhideWhenUsed/>
   </w:style>
-  <w:style w:type="table" w:default="1" w:styleId="Normaltabell">
+  <w:style w:type="table" w:default="1" w:styleId="TableNormal">
     <w:name w:val="Normal Table"/>
     <w:uiPriority w:val="99"/>
     <w:semiHidden/>
@@ -8536,16 +7579,16 @@
       </w:tblCellMar>
     </w:tblPr>
   </w:style>
-  <w:style w:type="numbering" w:default="1" w:styleId="Ingenlista">
+  <w:style w:type="numbering" w:default="1" w:styleId="NoList">
     <w:name w:val="No List"/>
     <w:uiPriority w:val="99"/>
     <w:semiHidden/>
     <w:unhideWhenUsed/>
   </w:style>
-  <w:style w:type="character" w:customStyle="1" w:styleId="Rubrik1Char">
-    <w:name w:val="Rubrik 1 Char"/>
-    <w:basedOn w:val="Standardstycketypsnitt"/>
-    <w:link w:val="Rubrik1"/>
+  <w:style w:type="character" w:customStyle="1" w:styleId="Heading1Char">
+    <w:name w:val="Heading 1 Char"/>
+    <w:basedOn w:val="DefaultParagraphFont"/>
+    <w:link w:val="Heading1"/>
     <w:uiPriority w:val="9"/>
     <w:rsid w:val="00DE35C6"/>
     <w:rPr>
@@ -8556,10 +7599,10 @@
       <w:lang w:eastAsia="en-US"/>
     </w:rPr>
   </w:style>
-  <w:style w:type="character" w:customStyle="1" w:styleId="Rubrik2Char">
-    <w:name w:val="Rubrik 2 Char"/>
-    <w:basedOn w:val="Standardstycketypsnitt"/>
-    <w:link w:val="Rubrik2"/>
+  <w:style w:type="character" w:customStyle="1" w:styleId="Heading2Char">
+    <w:name w:val="Heading 2 Char"/>
+    <w:basedOn w:val="DefaultParagraphFont"/>
+    <w:link w:val="Heading2"/>
     <w:uiPriority w:val="9"/>
     <w:rsid w:val="00DE35C6"/>
     <w:rPr>
@@ -8570,10 +7613,10 @@
       <w:lang w:eastAsia="en-US"/>
     </w:rPr>
   </w:style>
-  <w:style w:type="character" w:customStyle="1" w:styleId="Rubrik3Char">
-    <w:name w:val="Rubrik 3 Char"/>
-    <w:basedOn w:val="Standardstycketypsnitt"/>
-    <w:link w:val="Rubrik3"/>
+  <w:style w:type="character" w:customStyle="1" w:styleId="Heading3Char">
+    <w:name w:val="Heading 3 Char"/>
+    <w:basedOn w:val="DefaultParagraphFont"/>
+    <w:link w:val="Heading3"/>
     <w:uiPriority w:val="9"/>
     <w:rsid w:val="00DE35C6"/>
     <w:rPr>
@@ -8583,10 +7626,10 @@
       <w:lang w:eastAsia="en-US"/>
     </w:rPr>
   </w:style>
-  <w:style w:type="character" w:customStyle="1" w:styleId="Rubrik4Char">
-    <w:name w:val="Rubrik 4 Char"/>
-    <w:basedOn w:val="Standardstycketypsnitt"/>
-    <w:link w:val="Rubrik4"/>
+  <w:style w:type="character" w:customStyle="1" w:styleId="Heading4Char">
+    <w:name w:val="Heading 4 Char"/>
+    <w:basedOn w:val="DefaultParagraphFont"/>
+    <w:link w:val="Heading4"/>
     <w:uiPriority w:val="9"/>
     <w:semiHidden/>
     <w:rsid w:val="00415214"/>
@@ -8597,10 +7640,10 @@
       <w:sz w:val="24"/>
     </w:rPr>
   </w:style>
-  <w:style w:type="character" w:customStyle="1" w:styleId="Rubrik5Char">
-    <w:name w:val="Rubrik 5 Char"/>
-    <w:basedOn w:val="Standardstycketypsnitt"/>
-    <w:link w:val="Rubrik5"/>
+  <w:style w:type="character" w:customStyle="1" w:styleId="Heading5Char">
+    <w:name w:val="Heading 5 Char"/>
+    <w:basedOn w:val="DefaultParagraphFont"/>
+    <w:link w:val="Heading5"/>
     <w:uiPriority w:val="9"/>
     <w:semiHidden/>
     <w:rsid w:val="00212825"/>
@@ -8610,10 +7653,10 @@
       <w:sz w:val="19"/>
     </w:rPr>
   </w:style>
-  <w:style w:type="paragraph" w:styleId="Sidhuvud">
+  <w:style w:type="paragraph" w:styleId="Header">
     <w:name w:val="header"/>
     <w:basedOn w:val="Normal"/>
-    <w:link w:val="SidhuvudChar"/>
+    <w:link w:val="HeaderChar"/>
     <w:uiPriority w:val="99"/>
     <w:unhideWhenUsed/>
     <w:rsid w:val="00C72B17"/>
@@ -8625,10 +7668,10 @@
       <w:spacing w:line="240" w:lineRule="auto"/>
     </w:pPr>
   </w:style>
-  <w:style w:type="character" w:customStyle="1" w:styleId="SidhuvudChar">
-    <w:name w:val="Sidhuvud Char"/>
-    <w:basedOn w:val="Standardstycketypsnitt"/>
-    <w:link w:val="Sidhuvud"/>
+  <w:style w:type="character" w:customStyle="1" w:styleId="HeaderChar">
+    <w:name w:val="Header Char"/>
+    <w:basedOn w:val="DefaultParagraphFont"/>
+    <w:link w:val="Header"/>
     <w:uiPriority w:val="99"/>
     <w:rsid w:val="00C72B17"/>
     <w:rPr>
@@ -8636,9 +7679,9 @@
       <w:sz w:val="20"/>
     </w:rPr>
   </w:style>
-  <w:style w:type="character" w:styleId="AnvndHyperlnk">
+  <w:style w:type="character" w:styleId="FollowedHyperlink">
     <w:name w:val="FollowedHyperlink"/>
-    <w:basedOn w:val="Standardstycketypsnitt"/>
+    <w:basedOn w:val="DefaultParagraphFont"/>
     <w:uiPriority w:val="99"/>
     <w:semiHidden/>
     <w:unhideWhenUsed/>
@@ -8648,10 +7691,10 @@
       <w:u w:val="single"/>
     </w:rPr>
   </w:style>
-  <w:style w:type="paragraph" w:styleId="Sidfot">
+  <w:style w:type="paragraph" w:styleId="Footer">
     <w:name w:val="footer"/>
     <w:basedOn w:val="Normal"/>
-    <w:link w:val="SidfotChar"/>
+    <w:link w:val="FooterChar"/>
     <w:unhideWhenUsed/>
     <w:rsid w:val="00CF47A0"/>
     <w:pPr>
@@ -8666,10 +7709,10 @@
       <w:sz w:val="12"/>
     </w:rPr>
   </w:style>
-  <w:style w:type="character" w:customStyle="1" w:styleId="SidfotChar">
-    <w:name w:val="Sidfot Char"/>
-    <w:basedOn w:val="Standardstycketypsnitt"/>
-    <w:link w:val="Sidfot"/>
+  <w:style w:type="character" w:customStyle="1" w:styleId="FooterChar">
+    <w:name w:val="Footer Char"/>
+    <w:basedOn w:val="DefaultParagraphFont"/>
+    <w:link w:val="Footer"/>
     <w:rsid w:val="00CF47A0"/>
     <w:rPr>
       <w:rFonts w:ascii="Georgia" w:hAnsi="Georgia"/>
@@ -8678,10 +7721,10 @@
       <w:lang w:eastAsia="en-US"/>
     </w:rPr>
   </w:style>
-  <w:style w:type="paragraph" w:styleId="Liststycke">
+  <w:style w:type="paragraph" w:styleId="ListParagraph">
     <w:name w:val="List Paragraph"/>
     <w:basedOn w:val="Normal"/>
-    <w:link w:val="ListstyckeChar"/>
+    <w:link w:val="ListParagraphChar"/>
     <w:uiPriority w:val="34"/>
     <w:rsid w:val="008F38AA"/>
     <w:pPr>
@@ -8689,10 +7732,10 @@
       <w:contextualSpacing/>
     </w:pPr>
   </w:style>
-  <w:style w:type="character" w:customStyle="1" w:styleId="ListstyckeChar">
-    <w:name w:val="Liststycke Char"/>
-    <w:basedOn w:val="Standardstycketypsnitt"/>
-    <w:link w:val="Liststycke"/>
+  <w:style w:type="character" w:customStyle="1" w:styleId="ListParagraphChar">
+    <w:name w:val="List Paragraph Char"/>
+    <w:basedOn w:val="DefaultParagraphFont"/>
+    <w:link w:val="ListParagraph"/>
     <w:uiPriority w:val="34"/>
     <w:rsid w:val="008F38AA"/>
     <w:rPr>
@@ -8700,7 +7743,7 @@
       <w:sz w:val="20"/>
     </w:rPr>
   </w:style>
-  <w:style w:type="paragraph" w:styleId="Punktlista">
+  <w:style w:type="paragraph" w:styleId="ListBullet">
     <w:name w:val="List Bullet"/>
     <w:basedOn w:val="Normal"/>
     <w:uiPriority w:val="99"/>
@@ -8712,9 +7755,9 @@
       <w:contextualSpacing/>
     </w:pPr>
   </w:style>
-  <w:style w:type="table" w:styleId="Tabellrutnt">
+  <w:style w:type="table" w:styleId="TableGrid">
     <w:name w:val="Table Grid"/>
-    <w:basedOn w:val="Normaltabell"/>
+    <w:basedOn w:val="TableNormal"/>
     <w:uiPriority w:val="59"/>
     <w:semiHidden/>
     <w:rsid w:val="00E738E4"/>
@@ -8736,10 +7779,10 @@
       </w:tblCellMar>
     </w:tblPr>
   </w:style>
-  <w:style w:type="paragraph" w:styleId="Bubbeltext">
+  <w:style w:type="paragraph" w:styleId="BalloonText">
     <w:name w:val="Balloon Text"/>
     <w:basedOn w:val="Normal"/>
-    <w:link w:val="BubbeltextChar"/>
+    <w:link w:val="BalloonTextChar"/>
     <w:uiPriority w:val="99"/>
     <w:semiHidden/>
     <w:unhideWhenUsed/>
@@ -8753,10 +7796,10 @@
       <w:szCs w:val="16"/>
     </w:rPr>
   </w:style>
-  <w:style w:type="character" w:customStyle="1" w:styleId="BubbeltextChar">
-    <w:name w:val="Bubbeltext Char"/>
-    <w:basedOn w:val="Standardstycketypsnitt"/>
-    <w:link w:val="Bubbeltext"/>
+  <w:style w:type="character" w:customStyle="1" w:styleId="BalloonTextChar">
+    <w:name w:val="Balloon Text Char"/>
+    <w:basedOn w:val="DefaultParagraphFont"/>
+    <w:link w:val="BalloonText"/>
     <w:uiPriority w:val="99"/>
     <w:semiHidden/>
     <w:rsid w:val="00F46893"/>
@@ -8766,11 +7809,11 @@
       <w:szCs w:val="16"/>
     </w:rPr>
   </w:style>
-  <w:style w:type="paragraph" w:styleId="Underrubrik">
+  <w:style w:type="paragraph" w:styleId="Subtitle">
     <w:name w:val="Subtitle"/>
     <w:basedOn w:val="Normal"/>
     <w:next w:val="Normal"/>
-    <w:link w:val="UnderrubrikChar"/>
+    <w:link w:val="SubtitleChar"/>
     <w:uiPriority w:val="11"/>
     <w:rsid w:val="00415214"/>
     <w:pPr>
@@ -8788,10 +7831,10 @@
       <w:szCs w:val="24"/>
     </w:rPr>
   </w:style>
-  <w:style w:type="character" w:customStyle="1" w:styleId="UnderrubrikChar">
-    <w:name w:val="Underrubrik Char"/>
-    <w:basedOn w:val="Standardstycketypsnitt"/>
-    <w:link w:val="Underrubrik"/>
+  <w:style w:type="character" w:customStyle="1" w:styleId="SubtitleChar">
+    <w:name w:val="Subtitle Char"/>
+    <w:basedOn w:val="DefaultParagraphFont"/>
+    <w:link w:val="Subtitle"/>
     <w:uiPriority w:val="11"/>
     <w:rsid w:val="00415214"/>
     <w:rPr>
@@ -8803,19 +7846,19 @@
       <w:szCs w:val="24"/>
     </w:rPr>
   </w:style>
-  <w:style w:type="character" w:styleId="Hyperlnk">
+  <w:style w:type="character" w:styleId="Hyperlink">
     <w:name w:val="Hyperlink"/>
-    <w:basedOn w:val="Standardstycketypsnitt"/>
+    <w:basedOn w:val="DefaultParagraphFont"/>
     <w:rsid w:val="00F456CC"/>
     <w:rPr>
       <w:color w:val="0000FF"/>
       <w:u w:val="single"/>
     </w:rPr>
   </w:style>
-  <w:style w:type="paragraph" w:styleId="Brdtext">
+  <w:style w:type="paragraph" w:styleId="BodyText">
     <w:name w:val="Body Text"/>
     <w:basedOn w:val="Normal"/>
-    <w:link w:val="BrdtextChar"/>
+    <w:link w:val="BodyTextChar"/>
     <w:rsid w:val="00933E2C"/>
     <w:pPr>
       <w:spacing w:before="20" w:after="100" w:line="240" w:lineRule="auto"/>
@@ -8827,10 +7870,10 @@
       <w:lang w:val="en-GB" w:eastAsia="en-GB"/>
     </w:rPr>
   </w:style>
-  <w:style w:type="character" w:customStyle="1" w:styleId="BrdtextChar">
-    <w:name w:val="Brödtext Char"/>
-    <w:basedOn w:val="Standardstycketypsnitt"/>
-    <w:link w:val="Brdtext"/>
+  <w:style w:type="character" w:customStyle="1" w:styleId="BodyTextChar">
+    <w:name w:val="Body Text Char"/>
+    <w:basedOn w:val="DefaultParagraphFont"/>
+    <w:link w:val="BodyText"/>
     <w:rsid w:val="00933E2C"/>
     <w:rPr>
       <w:rFonts w:ascii="Times New Roman" w:eastAsia="Times New Roman" w:hAnsi="Times New Roman"/>
@@ -8841,7 +7884,7 @@
   </w:style>
   <w:style w:type="paragraph" w:customStyle="1" w:styleId="TableText">
     <w:name w:val="Table Text"/>
-    <w:basedOn w:val="Brdtext"/>
+    <w:basedOn w:val="BodyText"/>
     <w:rsid w:val="00933E2C"/>
     <w:pPr>
       <w:suppressAutoHyphens/>
@@ -8890,7 +7933,7 @@
       <w:bCs/>
     </w:rPr>
   </w:style>
-  <w:style w:type="paragraph" w:styleId="Innehll2">
+  <w:style w:type="paragraph" w:styleId="TOC2">
     <w:name w:val="toc 2"/>
     <w:basedOn w:val="Normal"/>
     <w:next w:val="Normal"/>
@@ -8903,7 +7946,7 @@
       <w:ind w:left="200"/>
     </w:pPr>
   </w:style>
-  <w:style w:type="paragraph" w:styleId="Innehll1">
+  <w:style w:type="paragraph" w:styleId="TOC1">
     <w:name w:val="toc 1"/>
     <w:basedOn w:val="Normal"/>
     <w:next w:val="Normal"/>
@@ -9214,7 +8257,7 @@
 </file>
 
 <file path=customXml/itemProps1.xml><?xml version="1.0" encoding="utf-8"?>
-<ds:datastoreItem xmlns:ds="http://schemas.openxmlformats.org/officeDocument/2006/customXml" ds:itemID="{F24100F2-DBDE-3640-A794-0AD6C6990D68}">
+<ds:datastoreItem xmlns:ds="http://schemas.openxmlformats.org/officeDocument/2006/customXml" ds:itemID="{7988F763-074C-024D-B373-55883F9EB13A}">
   <ds:schemaRefs>
     <ds:schemaRef ds:uri="http://schemas.openxmlformats.org/officeDocument/2006/bibliography"/>
   </ds:schemaRefs>

</xml_diff>